<commit_message>
cahier des charges définitif
</commit_message>
<xml_diff>
--- a/CdC/cahier des charges.docx
+++ b/CdC/cahier des charges.docx
@@ -89,18 +89,8 @@
               <w:i/>
               <w:sz w:val="28"/>
             </w:rPr>
-            <w:t xml:space="preserve">L. Berney, J. Moret, J. Purro, S. Baehler, A. </w:t>
+            <w:t>L. Berney, J. Moret, J. Purro, S. Baehler, A. Roubaty</w:t>
           </w:r>
-          <w:proofErr w:type="spellStart"/>
-          <w:r>
-            <w:rPr>
-              <w:rFonts w:cs="Estrangelo Edessa"/>
-              <w:i/>
-              <w:sz w:val="28"/>
-            </w:rPr>
-            <w:t>Roubaty</w:t>
-          </w:r>
-          <w:proofErr w:type="spellEnd"/>
         </w:p>
       </w:sdtContent>
     </w:sdt>
@@ -116,9 +106,15 @@
       <w:pPr>
         <w:jc w:val="center"/>
         <w:rPr>
-          <w:sz w:val="28"/>
+          <w:sz w:val="32"/>
         </w:rPr>
       </w:pPr>
+      <w:r>
+        <w:rPr>
+          <w:sz w:val="32"/>
+        </w:rPr>
+        <w:t>À l’intention de Dr. R. Rentsch</w:t>
+      </w:r>
     </w:p>
     <w:p>
       <w:pPr>
@@ -159,6 +155,8 @@
           <w:sz w:val="28"/>
         </w:rPr>
       </w:pPr>
+      <w:bookmarkStart w:id="0" w:name="_GoBack"/>
+      <w:bookmarkEnd w:id="0"/>
     </w:p>
     <w:p>
       <w:pPr>
@@ -2020,13 +2018,7 @@
           <w:lang w:val="fr-FR"/>
         </w:rPr>
         <w:lastRenderedPageBreak/>
-        <w:t xml:space="preserve">Table des </w:t>
-      </w:r>
-      <w:r>
-        <w:rPr>
-          <w:lang w:val="fr-FR"/>
-        </w:rPr>
-        <w:t>illustrations</w:t>
+        <w:t>Table des illustrations</w:t>
       </w:r>
     </w:p>
     <w:p>
@@ -2589,7 +2581,14 @@
             <w:rStyle w:val="Lienhypertexte"/>
             <w:noProof/>
           </w:rPr>
-          <w:t>Figure 9 : Schéma de l'architecture de l'application</w:t>
+          <w:t>Figure 9 : s</w:t>
+        </w:r>
+        <w:r>
+          <w:rPr>
+            <w:rStyle w:val="Lienhypertexte"/>
+            <w:noProof/>
+          </w:rPr>
+          <w:t>chéma de l'architecture de l'application</w:t>
         </w:r>
         <w:r>
           <w:rPr>
@@ -2653,14 +2652,12 @@
       <w:pPr>
         <w:pStyle w:val="Titre1"/>
       </w:pPr>
-      <w:bookmarkStart w:id="0" w:name="_Toc431823498"/>
-      <w:bookmarkStart w:id="1" w:name="_GoBack"/>
-      <w:bookmarkEnd w:id="1"/>
+      <w:bookmarkStart w:id="1" w:name="_Toc431823498"/>
       <w:r>
         <w:lastRenderedPageBreak/>
         <w:t>Introduction</w:t>
       </w:r>
-      <w:bookmarkEnd w:id="0"/>
+      <w:bookmarkEnd w:id="1"/>
     </w:p>
     <w:p>
       <w:r>
@@ -2898,14 +2895,27 @@
       <w:r>
         <w:t xml:space="preserve">Figure </w:t>
       </w:r>
-      <w:fldSimple w:instr=" SEQ Figure \* ARABIC ">
-        <w:r>
-          <w:rPr>
-            <w:noProof/>
-          </w:rPr>
-          <w:t>1</w:t>
-        </w:r>
-      </w:fldSimple>
+      <w:r>
+        <w:fldChar w:fldCharType="begin"/>
+      </w:r>
+      <w:r>
+        <w:instrText xml:space="preserve"> SEQ Figure \* ARABIC </w:instrText>
+      </w:r>
+      <w:r>
+        <w:fldChar w:fldCharType="separate"/>
+      </w:r>
+      <w:r>
+        <w:rPr>
+          <w:noProof/>
+        </w:rPr>
+        <w:t>1</w:t>
+      </w:r>
+      <w:r>
+        <w:rPr>
+          <w:noProof/>
+        </w:rPr>
+        <w:fldChar w:fldCharType="end"/>
+      </w:r>
       <w:r>
         <w:t> : écran d’accueil</w:t>
       </w:r>
@@ -2961,13 +2971,8 @@
         <w:t xml:space="preserve"> </w:t>
       </w:r>
       <w:r>
-        <w:t xml:space="preserve">» de la page d’accueil ou via le menu du haut encadré dans la figure précédente. La musique sera </w:t>
-      </w:r>
-      <w:proofErr w:type="spellStart"/>
-      <w:r>
-        <w:t>triable</w:t>
-      </w:r>
-      <w:proofErr w:type="spellEnd"/>
+        <w:t>» de la page d’accueil ou via le menu du haut encadré dans la figure précédente. La musique sera triable</w:t>
+      </w:r>
       <w:r>
         <w:t xml:space="preserve"> en quatre différentes catégories, par</w:t>
       </w:r>
@@ -3058,14 +3063,27 @@
       <w:r>
         <w:t xml:space="preserve">Figure </w:t>
       </w:r>
-      <w:fldSimple w:instr=" SEQ Figure \* ARABIC ">
-        <w:r>
-          <w:rPr>
-            <w:noProof/>
-          </w:rPr>
-          <w:t>2</w:t>
-        </w:r>
-      </w:fldSimple>
+      <w:r>
+        <w:fldChar w:fldCharType="begin"/>
+      </w:r>
+      <w:r>
+        <w:instrText xml:space="preserve"> SEQ Figure \* ARABIC </w:instrText>
+      </w:r>
+      <w:r>
+        <w:fldChar w:fldCharType="separate"/>
+      </w:r>
+      <w:r>
+        <w:rPr>
+          <w:noProof/>
+        </w:rPr>
+        <w:t>2</w:t>
+      </w:r>
+      <w:r>
+        <w:rPr>
+          <w:noProof/>
+        </w:rPr>
+        <w:fldChar w:fldCharType="end"/>
+      </w:r>
       <w:r>
         <w:t> : é</w:t>
       </w:r>
@@ -3155,13 +3173,8 @@
         <w:t>« </w:t>
       </w:r>
       <w:r>
-        <w:t xml:space="preserve">Grave </w:t>
-      </w:r>
-      <w:proofErr w:type="spellStart"/>
-      <w:r>
-        <w:t>Digger</w:t>
-      </w:r>
-      <w:proofErr w:type="spellEnd"/>
+        <w:t>Grave Digger</w:t>
+      </w:r>
       <w:r>
         <w:t> »</w:t>
       </w:r>
@@ -3231,14 +3244,27 @@
       <w:r>
         <w:t xml:space="preserve">Figure </w:t>
       </w:r>
-      <w:fldSimple w:instr=" SEQ Figure \* ARABIC ">
-        <w:r>
-          <w:rPr>
-            <w:noProof/>
-          </w:rPr>
-          <w:t>3</w:t>
-        </w:r>
-      </w:fldSimple>
+      <w:r>
+        <w:fldChar w:fldCharType="begin"/>
+      </w:r>
+      <w:r>
+        <w:instrText xml:space="preserve"> SEQ Figure \* ARABIC </w:instrText>
+      </w:r>
+      <w:r>
+        <w:fldChar w:fldCharType="separate"/>
+      </w:r>
+      <w:r>
+        <w:rPr>
+          <w:noProof/>
+        </w:rPr>
+        <w:t>3</w:t>
+      </w:r>
+      <w:r>
+        <w:rPr>
+          <w:noProof/>
+        </w:rPr>
+        <w:fldChar w:fldCharType="end"/>
+      </w:r>
       <w:r>
         <w:t> : écran album</w:t>
       </w:r>
@@ -3348,14 +3374,27 @@
       <w:r>
         <w:t xml:space="preserve">Figure </w:t>
       </w:r>
-      <w:fldSimple w:instr=" SEQ Figure \* ARABIC ">
-        <w:r>
-          <w:rPr>
-            <w:noProof/>
-          </w:rPr>
-          <w:t>4</w:t>
-        </w:r>
-      </w:fldSimple>
+      <w:r>
+        <w:fldChar w:fldCharType="begin"/>
+      </w:r>
+      <w:r>
+        <w:instrText xml:space="preserve"> SEQ Figure \* ARABIC </w:instrText>
+      </w:r>
+      <w:r>
+        <w:fldChar w:fldCharType="separate"/>
+      </w:r>
+      <w:r>
+        <w:rPr>
+          <w:noProof/>
+        </w:rPr>
+        <w:t>4</w:t>
+      </w:r>
+      <w:r>
+        <w:rPr>
+          <w:noProof/>
+        </w:rPr>
+        <w:fldChar w:fldCharType="end"/>
+      </w:r>
       <w:r>
         <w:t> : explorateur de  films</w:t>
       </w:r>
@@ -3478,14 +3517,27 @@
       <w:r>
         <w:t xml:space="preserve">Figure </w:t>
       </w:r>
-      <w:fldSimple w:instr=" SEQ Figure \* ARABIC ">
-        <w:r>
-          <w:rPr>
-            <w:noProof/>
-          </w:rPr>
-          <w:t>5</w:t>
-        </w:r>
-      </w:fldSimple>
+      <w:r>
+        <w:fldChar w:fldCharType="begin"/>
+      </w:r>
+      <w:r>
+        <w:instrText xml:space="preserve"> SEQ Figure \* ARABIC </w:instrText>
+      </w:r>
+      <w:r>
+        <w:fldChar w:fldCharType="separate"/>
+      </w:r>
+      <w:r>
+        <w:rPr>
+          <w:noProof/>
+        </w:rPr>
+        <w:t>5</w:t>
+      </w:r>
+      <w:r>
+        <w:rPr>
+          <w:noProof/>
+        </w:rPr>
+        <w:fldChar w:fldCharType="end"/>
+      </w:r>
       <w:r>
         <w:t xml:space="preserve"> : écran film</w:t>
       </w:r>
@@ -3612,14 +3664,27 @@
       <w:r>
         <w:t xml:space="preserve">Figure </w:t>
       </w:r>
-      <w:fldSimple w:instr=" SEQ Figure \* ARABIC ">
-        <w:r>
-          <w:rPr>
-            <w:noProof/>
-          </w:rPr>
-          <w:t>6</w:t>
-        </w:r>
-      </w:fldSimple>
+      <w:r>
+        <w:fldChar w:fldCharType="begin"/>
+      </w:r>
+      <w:r>
+        <w:instrText xml:space="preserve"> SEQ Figure \* ARABIC </w:instrText>
+      </w:r>
+      <w:r>
+        <w:fldChar w:fldCharType="separate"/>
+      </w:r>
+      <w:r>
+        <w:rPr>
+          <w:noProof/>
+        </w:rPr>
+        <w:t>6</w:t>
+      </w:r>
+      <w:r>
+        <w:rPr>
+          <w:noProof/>
+        </w:rPr>
+        <w:fldChar w:fldCharType="end"/>
+      </w:r>
       <w:r>
         <w:t> : explorateur de séries</w:t>
       </w:r>
@@ -3720,14 +3785,27 @@
       <w:r>
         <w:t xml:space="preserve">Figure </w:t>
       </w:r>
-      <w:fldSimple w:instr=" SEQ Figure \* ARABIC ">
-        <w:r>
-          <w:rPr>
-            <w:noProof/>
-          </w:rPr>
-          <w:t>7</w:t>
-        </w:r>
-      </w:fldSimple>
+      <w:r>
+        <w:fldChar w:fldCharType="begin"/>
+      </w:r>
+      <w:r>
+        <w:instrText xml:space="preserve"> SEQ Figure \* ARABIC </w:instrText>
+      </w:r>
+      <w:r>
+        <w:fldChar w:fldCharType="separate"/>
+      </w:r>
+      <w:r>
+        <w:rPr>
+          <w:noProof/>
+        </w:rPr>
+        <w:t>7</w:t>
+      </w:r>
+      <w:r>
+        <w:rPr>
+          <w:noProof/>
+        </w:rPr>
+        <w:fldChar w:fldCharType="end"/>
+      </w:r>
       <w:r>
         <w:t> : info série</w:t>
       </w:r>
@@ -3869,11 +3947,9 @@
           <w:numId w:val="6"/>
         </w:numPr>
       </w:pPr>
-      <w:proofErr w:type="spellStart"/>
       <w:r>
         <w:t>Ogg</w:t>
       </w:r>
-      <w:proofErr w:type="spellEnd"/>
     </w:p>
     <w:p>
       <w:pPr>
@@ -3895,11 +3971,9 @@
           <w:numId w:val="6"/>
         </w:numPr>
       </w:pPr>
-      <w:proofErr w:type="spellStart"/>
       <w:r>
         <w:t>Wav</w:t>
       </w:r>
-      <w:proofErr w:type="spellEnd"/>
     </w:p>
     <w:p>
       <w:r>
@@ -3926,11 +4000,9 @@
           <w:numId w:val="6"/>
         </w:numPr>
       </w:pPr>
-      <w:proofErr w:type="spellStart"/>
       <w:r>
         <w:t>Mkv</w:t>
       </w:r>
-      <w:proofErr w:type="spellEnd"/>
     </w:p>
     <w:p>
       <w:pPr>
@@ -3940,11 +4012,9 @@
           <w:numId w:val="6"/>
         </w:numPr>
       </w:pPr>
-      <w:proofErr w:type="spellStart"/>
       <w:r>
         <w:t>Avi</w:t>
       </w:r>
-      <w:proofErr w:type="spellEnd"/>
     </w:p>
     <w:p>
       <w:pPr>
@@ -4073,14 +4143,27 @@
                             <w:r>
                               <w:t xml:space="preserve">Figure </w:t>
                             </w:r>
-                            <w:fldSimple w:instr=" SEQ Figure \* ARABIC ">
-                              <w:r>
-                                <w:rPr>
-                                  <w:noProof/>
-                                </w:rPr>
-                                <w:t>8</w:t>
-                              </w:r>
-                            </w:fldSimple>
+                            <w:r>
+                              <w:fldChar w:fldCharType="begin"/>
+                            </w:r>
+                            <w:r>
+                              <w:instrText xml:space="preserve"> SEQ Figure \* ARABIC </w:instrText>
+                            </w:r>
+                            <w:r>
+                              <w:fldChar w:fldCharType="separate"/>
+                            </w:r>
+                            <w:r>
+                              <w:rPr>
+                                <w:noProof/>
+                              </w:rPr>
+                              <w:t>8</w:t>
+                            </w:r>
+                            <w:r>
+                              <w:rPr>
+                                <w:noProof/>
+                              </w:rPr>
+                              <w:fldChar w:fldCharType="end"/>
+                            </w:r>
                             <w:r>
                               <w:t> : diagramme de contexte</w:t>
                             </w:r>
@@ -4120,14 +4203,27 @@
                       <w:r>
                         <w:t xml:space="preserve">Figure </w:t>
                       </w:r>
-                      <w:fldSimple w:instr=" SEQ Figure \* ARABIC ">
-                        <w:r>
-                          <w:rPr>
-                            <w:noProof/>
-                          </w:rPr>
-                          <w:t>8</w:t>
-                        </w:r>
-                      </w:fldSimple>
+                      <w:r>
+                        <w:fldChar w:fldCharType="begin"/>
+                      </w:r>
+                      <w:r>
+                        <w:instrText xml:space="preserve"> SEQ Figure \* ARABIC </w:instrText>
+                      </w:r>
+                      <w:r>
+                        <w:fldChar w:fldCharType="separate"/>
+                      </w:r>
+                      <w:r>
+                        <w:rPr>
+                          <w:noProof/>
+                        </w:rPr>
+                        <w:t>8</w:t>
+                      </w:r>
+                      <w:r>
+                        <w:rPr>
+                          <w:noProof/>
+                        </w:rPr>
+                        <w:fldChar w:fldCharType="end"/>
+                      </w:r>
                       <w:r>
                         <w:t> : diagramme de contexte</w:t>
                       </w:r>
@@ -4285,10 +4381,10 @@
             <v:path o:extrusionok="f" gradientshapeok="t" o:connecttype="rect"/>
             <o:lock v:ext="edit" aspectratio="t"/>
           </v:shapetype>
-          <v:shape id="_x0000_i1025" type="#_x0000_t75" style="width:453.75pt;height:182.25pt" o:ole="">
+          <v:shape id="_x0000_i1025" type="#_x0000_t75" style="width:453.6pt;height:182.3pt" o:ole="">
             <v:imagedata r:id="rId18" o:title=""/>
           </v:shape>
-          <o:OLEObject Type="Embed" ProgID="Visio.Drawing.15" ShapeID="_x0000_i1025" DrawAspect="Content" ObjectID="_1505565341" r:id="rId19"/>
+          <o:OLEObject Type="Embed" ProgID="Visio.Drawing.15" ShapeID="_x0000_i1025" DrawAspect="Content" ObjectID="_1505565634" r:id="rId19"/>
         </w:object>
       </w:r>
     </w:p>
@@ -4300,14 +4396,27 @@
       <w:r>
         <w:t xml:space="preserve">Figure </w:t>
       </w:r>
-      <w:fldSimple w:instr=" SEQ Figure \* ARABIC ">
-        <w:r>
-          <w:rPr>
-            <w:noProof/>
-          </w:rPr>
-          <w:t>9</w:t>
-        </w:r>
-      </w:fldSimple>
+      <w:r>
+        <w:fldChar w:fldCharType="begin"/>
+      </w:r>
+      <w:r>
+        <w:instrText xml:space="preserve"> SEQ Figure \* ARABIC </w:instrText>
+      </w:r>
+      <w:r>
+        <w:fldChar w:fldCharType="separate"/>
+      </w:r>
+      <w:r>
+        <w:rPr>
+          <w:noProof/>
+        </w:rPr>
+        <w:t>9</w:t>
+      </w:r>
+      <w:r>
+        <w:rPr>
+          <w:noProof/>
+        </w:rPr>
+        <w:fldChar w:fldCharType="end"/>
+      </w:r>
       <w:r>
         <w:t xml:space="preserve"> : s</w:t>
       </w:r>
@@ -4351,13 +4460,8 @@
           <w:numId w:val="2"/>
         </w:numPr>
       </w:pPr>
-      <w:proofErr w:type="spellStart"/>
-      <w:r>
-        <w:t>JavaFX</w:t>
-      </w:r>
-      <w:proofErr w:type="spellEnd"/>
-      <w:r>
-        <w:t>, pour la conception de l’interface graphique, nouvel outil de création de GUI d’Oracle ayant remplacé Swing.</w:t>
+      <w:r>
+        <w:t>JavaFX, pour la conception de l’interface graphique, nouvel outil de création de GUI d’Oracle ayant remplacé Swing.</w:t>
       </w:r>
     </w:p>
     <w:p>
@@ -4368,13 +4472,8 @@
           <w:numId w:val="2"/>
         </w:numPr>
       </w:pPr>
-      <w:proofErr w:type="spellStart"/>
-      <w:r>
-        <w:t>SQLite</w:t>
-      </w:r>
-      <w:proofErr w:type="spellEnd"/>
-      <w:r>
-        <w:t>, moteur de base de données SQL, celui-ci nous donnera l’avantage de pouvoir utiliser le langage SQL connu de tous et surtout d’avoir une intégration directe à l’application, contrairement au schéma client-serveur des autres moteurs tel que MySQL.</w:t>
+      <w:r>
+        <w:t>SQLite, moteur de base de données SQL, celui-ci nous donnera l’avantage de pouvoir utiliser le langage SQL connu de tous et surtout d’avoir une intégration directe à l’application, contrairement au schéma client-serveur des autres moteurs tel que MySQL.</w:t>
       </w:r>
     </w:p>
     <w:p>
@@ -4534,15 +4633,7 @@
       </w:r>
       <w:r>
         <w:br/>
-        <w:t>Dans la version initiale de l’application, seules les métadonnées sont récupérées sur les fichiers audio. Dans le cas où celles-ci sont absentes, il serait possible de les récupérer automatiquement à partir d’un service en ligne tel que « </w:t>
-      </w:r>
-      <w:proofErr w:type="spellStart"/>
-      <w:r>
-        <w:t>MusicBrainz</w:t>
-      </w:r>
-      <w:proofErr w:type="spellEnd"/>
-      <w:r>
-        <w:t> ».</w:t>
+        <w:t>Dans la version initiale de l’application, seules les métadonnées sont récupérées sur les fichiers audio. Dans le cas où celles-ci sont absentes, il serait possible de les récupérer automatiquement à partir d’un service en ligne tel que « MusicBrainz ».</w:t>
       </w:r>
     </w:p>
     <w:p/>
@@ -4669,14 +4760,27 @@
       <w:r>
         <w:t xml:space="preserve">Annexe </w:t>
       </w:r>
-      <w:fldSimple w:instr=" SEQ Annexe \* ARABIC ">
-        <w:r>
-          <w:rPr>
-            <w:noProof/>
-          </w:rPr>
-          <w:t>1</w:t>
-        </w:r>
-      </w:fldSimple>
+      <w:r>
+        <w:fldChar w:fldCharType="begin"/>
+      </w:r>
+      <w:r>
+        <w:instrText xml:space="preserve"> SEQ Annexe \* ARABIC </w:instrText>
+      </w:r>
+      <w:r>
+        <w:fldChar w:fldCharType="separate"/>
+      </w:r>
+      <w:r>
+        <w:rPr>
+          <w:noProof/>
+        </w:rPr>
+        <w:t>1</w:t>
+      </w:r>
+      <w:r>
+        <w:rPr>
+          <w:noProof/>
+        </w:rPr>
+        <w:fldChar w:fldCharType="end"/>
+      </w:r>
       <w:r>
         <w:t xml:space="preserve"> : Planification initiale</w:t>
       </w:r>
@@ -4753,7 +4857,7 @@
           <wp:extent cx="942975" cy="321739"/>
           <wp:effectExtent l="0" t="0" r="0" b="2540"/>
           <wp:wrapNone/>
-          <wp:docPr id="15" name="Image 15"/>
+          <wp:docPr id="10" name="Image 10"/>
           <wp:cNvGraphicFramePr>
             <a:graphicFrameLocks xmlns:a="http://schemas.openxmlformats.org/drawingml/2006/main" noChangeAspect="1"/>
           </wp:cNvGraphicFramePr>
@@ -4813,7 +4917,7 @@
       <w:rPr>
         <w:noProof/>
       </w:rPr>
-      <w:t>4</w:t>
+      <w:t>11</w:t>
     </w:r>
     <w:r>
       <w:fldChar w:fldCharType="end"/>
@@ -4830,14 +4934,27 @@
     <w:r>
       <w:instrText xml:space="preserve">= </w:instrText>
     </w:r>
-    <w:fldSimple w:instr=" NUMPAGES ">
-      <w:r>
-        <w:rPr>
-          <w:noProof/>
-        </w:rPr>
-        <w:instrText>13</w:instrText>
-      </w:r>
-    </w:fldSimple>
+    <w:r>
+      <w:fldChar w:fldCharType="begin"/>
+    </w:r>
+    <w:r>
+      <w:instrText xml:space="preserve"> NUMPAGES </w:instrText>
+    </w:r>
+    <w:r>
+      <w:fldChar w:fldCharType="separate"/>
+    </w:r>
+    <w:r>
+      <w:rPr>
+        <w:noProof/>
+      </w:rPr>
+      <w:instrText>13</w:instrText>
+    </w:r>
+    <w:r>
+      <w:rPr>
+        <w:noProof/>
+      </w:rPr>
+      <w:fldChar w:fldCharType="end"/>
+    </w:r>
     <w:r>
       <w:instrText xml:space="preserve"> -1 </w:instrText>
     </w:r>
@@ -4926,13 +5043,8 @@
       <w:sdtEndPr/>
       <w:sdtContent>
         <w:r>
-          <w:t xml:space="preserve">L. Berney, J. Moret, J. Purro, S. Baehler, A. </w:t>
+          <w:t>L. Berney, J. Moret, J. Purro, S. Baehler, A. Roubaty</w:t>
         </w:r>
-        <w:proofErr w:type="spellStart"/>
-        <w:r>
-          <w:t>Roubaty</w:t>
-        </w:r>
-        <w:proofErr w:type="spellEnd"/>
       </w:sdtContent>
     </w:sdt>
   </w:p>
@@ -6632,6 +6744,7 @@
   </w:font>
   <w:font w:name="Questrial">
     <w:altName w:val="Times New Roman"/>
+    <w:panose1 w:val="02000000000000000000"/>
     <w:charset w:val="00"/>
     <w:family w:val="auto"/>
     <w:pitch w:val="variable"/>
@@ -6651,7 +6764,7 @@
     <w:family w:val="modern"/>
     <w:notTrueType/>
     <w:pitch w:val="variable"/>
-    <w:sig w:usb0="00000001" w:usb1="00000000" w:usb2="00000000" w:usb3="00000000" w:csb0="00000093" w:csb1="00000000"/>
+    <w:sig w:usb0="00000007" w:usb1="00000000" w:usb2="00000000" w:usb3="00000000" w:csb0="00000093" w:csb1="00000000"/>
   </w:font>
   <w:font w:name="Kozuka Gothic Pr6N M">
     <w:panose1 w:val="00000000000000000000"/>
@@ -6662,7 +6775,7 @@
     <w:sig w:usb0="000002D7" w:usb1="2AC71C11" w:usb2="00000012" w:usb3="00000000" w:csb0="0002009F" w:csb1="00000000"/>
   </w:font>
   <w:font w:name="Estrangelo Edessa">
-    <w:panose1 w:val="00000000000000000000"/>
+    <w:panose1 w:val="03080600000000000000"/>
     <w:charset w:val="01"/>
     <w:family w:val="roman"/>
     <w:notTrueType/>
@@ -6696,6 +6809,7 @@
     <w:rsidRoot w:val="008C2C06"/>
     <w:rsid w:val="005B7E52"/>
     <w:rsid w:val="008C2C06"/>
+    <w:rsid w:val="00A101BB"/>
     <w:rsid w:val="00C20FC5"/>
     <w:rsid w:val="00D92923"/>
     <w:rsid w:val="00E33046"/>
@@ -7455,7 +7569,7 @@
 </file>
 
 <file path=customXml/itemProps2.xml><?xml version="1.0" encoding="utf-8"?>
-<ds:datastoreItem xmlns:ds="http://schemas.openxmlformats.org/officeDocument/2006/customXml" ds:itemID="{04CB61FE-F15C-44BC-8E71-637B613044BC}">
+<ds:datastoreItem xmlns:ds="http://schemas.openxmlformats.org/officeDocument/2006/customXml" ds:itemID="{089DAF22-97FD-44A2-A9D0-F30E2DD2EEB6}">
   <ds:schemaRefs>
     <ds:schemaRef ds:uri="http://schemas.openxmlformats.org/officeDocument/2006/bibliography"/>
   </ds:schemaRefs>

</xml_diff>

<commit_message>
Corrections suite à la séance avec Dr. Rentsch
</commit_message>
<xml_diff>
--- a/CdC/cahier des charges.docx
+++ b/CdC/cahier des charges.docx
@@ -89,8 +89,36 @@
               <w:i/>
               <w:sz w:val="28"/>
             </w:rPr>
-            <w:t>L. Berney, J. Moret, J. Purro, S. Baehler, A. Roubaty</w:t>
+            <w:t xml:space="preserve">L. </w:t>
           </w:r>
+          <w:proofErr w:type="spellStart"/>
+          <w:r>
+            <w:rPr>
+              <w:rFonts w:cs="Estrangelo Edessa"/>
+              <w:i/>
+              <w:sz w:val="28"/>
+            </w:rPr>
+            <w:t>Berney</w:t>
+          </w:r>
+          <w:proofErr w:type="spellEnd"/>
+          <w:r>
+            <w:rPr>
+              <w:rFonts w:cs="Estrangelo Edessa"/>
+              <w:i/>
+              <w:sz w:val="28"/>
+            </w:rPr>
+            <w:t xml:space="preserve">, J. Moret, J. Purro, S. Baehler, A. </w:t>
+          </w:r>
+          <w:proofErr w:type="spellStart"/>
+          <w:r>
+            <w:rPr>
+              <w:rFonts w:cs="Estrangelo Edessa"/>
+              <w:i/>
+              <w:sz w:val="28"/>
+            </w:rPr>
+            <w:t>Roubaty</w:t>
+          </w:r>
+          <w:proofErr w:type="spellEnd"/>
         </w:p>
       </w:sdtContent>
     </w:sdt>
@@ -155,8 +183,6 @@
           <w:sz w:val="28"/>
         </w:rPr>
       </w:pPr>
-      <w:bookmarkStart w:id="0" w:name="_GoBack"/>
-      <w:bookmarkEnd w:id="0"/>
     </w:p>
     <w:p>
       <w:pPr>
@@ -288,6 +314,7 @@
           <w:pPr>
             <w:pStyle w:val="TM1"/>
             <w:tabs>
+              <w:tab w:val="left" w:pos="440"/>
               <w:tab w:val="right" w:leader="dot" w:pos="9062"/>
             </w:tabs>
             <w:rPr>
@@ -305,12 +332,27 @@
           <w:r>
             <w:fldChar w:fldCharType="separate"/>
           </w:r>
-          <w:hyperlink w:anchor="_Toc431823498" w:history="1">
+          <w:hyperlink w:anchor="_Toc432427603" w:history="1">
             <w:r>
               <w:rPr>
                 <w:rStyle w:val="Lienhypertexte"/>
                 <w:noProof/>
               </w:rPr>
+              <w:t>1.</w:t>
+            </w:r>
+            <w:r>
+              <w:rPr>
+                <w:rFonts w:eastAsiaTheme="minorEastAsia"/>
+                <w:noProof/>
+                <w:lang w:eastAsia="fr-CH"/>
+              </w:rPr>
+              <w:tab/>
+            </w:r>
+            <w:r>
+              <w:rPr>
+                <w:rStyle w:val="Lienhypertexte"/>
+                <w:noProof/>
+              </w:rPr>
               <w:t>Introduction</w:t>
             </w:r>
             <w:r>
@@ -332,7 +374,7 @@
                 <w:noProof/>
                 <w:webHidden/>
               </w:rPr>
-              <w:instrText xml:space="preserve"> PAGEREF _Toc431823498 \h </w:instrText>
+              <w:instrText xml:space="preserve"> PAGEREF _Toc432427603 \h </w:instrText>
             </w:r>
             <w:r>
               <w:rPr>
@@ -367,6 +409,7 @@
           <w:pPr>
             <w:pStyle w:val="TM1"/>
             <w:tabs>
+              <w:tab w:val="left" w:pos="440"/>
               <w:tab w:val="right" w:leader="dot" w:pos="9062"/>
             </w:tabs>
             <w:rPr>
@@ -375,12 +418,27 @@
               <w:lang w:eastAsia="fr-CH"/>
             </w:rPr>
           </w:pPr>
-          <w:hyperlink w:anchor="_Toc431823499" w:history="1">
+          <w:hyperlink w:anchor="_Toc432427604" w:history="1">
             <w:r>
               <w:rPr>
                 <w:rStyle w:val="Lienhypertexte"/>
                 <w:noProof/>
               </w:rPr>
+              <w:t>2.</w:t>
+            </w:r>
+            <w:r>
+              <w:rPr>
+                <w:rFonts w:eastAsiaTheme="minorEastAsia"/>
+                <w:noProof/>
+                <w:lang w:eastAsia="fr-CH"/>
+              </w:rPr>
+              <w:tab/>
+            </w:r>
+            <w:r>
+              <w:rPr>
+                <w:rStyle w:val="Lienhypertexte"/>
+                <w:noProof/>
+              </w:rPr>
               <w:t>Public cible</w:t>
             </w:r>
             <w:r>
@@ -402,7 +460,7 @@
                 <w:noProof/>
                 <w:webHidden/>
               </w:rPr>
-              <w:instrText xml:space="preserve"> PAGEREF _Toc431823499 \h </w:instrText>
+              <w:instrText xml:space="preserve"> PAGEREF _Toc432427604 \h </w:instrText>
             </w:r>
             <w:r>
               <w:rPr>
@@ -437,6 +495,7 @@
           <w:pPr>
             <w:pStyle w:val="TM1"/>
             <w:tabs>
+              <w:tab w:val="left" w:pos="440"/>
               <w:tab w:val="right" w:leader="dot" w:pos="9062"/>
             </w:tabs>
             <w:rPr>
@@ -445,12 +504,27 @@
               <w:lang w:eastAsia="fr-CH"/>
             </w:rPr>
           </w:pPr>
-          <w:hyperlink w:anchor="_Toc431823500" w:history="1">
+          <w:hyperlink w:anchor="_Toc432427605" w:history="1">
             <w:r>
               <w:rPr>
                 <w:rStyle w:val="Lienhypertexte"/>
                 <w:noProof/>
               </w:rPr>
+              <w:t>3.</w:t>
+            </w:r>
+            <w:r>
+              <w:rPr>
+                <w:rFonts w:eastAsiaTheme="minorEastAsia"/>
+                <w:noProof/>
+                <w:lang w:eastAsia="fr-CH"/>
+              </w:rPr>
+              <w:tab/>
+            </w:r>
+            <w:r>
+              <w:rPr>
+                <w:rStyle w:val="Lienhypertexte"/>
+                <w:noProof/>
+              </w:rPr>
               <w:t>Interface</w:t>
             </w:r>
             <w:r>
@@ -472,7 +546,7 @@
                 <w:noProof/>
                 <w:webHidden/>
               </w:rPr>
-              <w:instrText xml:space="preserve"> PAGEREF _Toc431823500 \h </w:instrText>
+              <w:instrText xml:space="preserve"> PAGEREF _Toc432427605 \h </w:instrText>
             </w:r>
             <w:r>
               <w:rPr>
@@ -507,6 +581,7 @@
           <w:pPr>
             <w:pStyle w:val="TM2"/>
             <w:tabs>
+              <w:tab w:val="left" w:pos="880"/>
               <w:tab w:val="right" w:leader="dot" w:pos="9062"/>
             </w:tabs>
             <w:rPr>
@@ -515,12 +590,27 @@
               <w:lang w:eastAsia="fr-CH"/>
             </w:rPr>
           </w:pPr>
-          <w:hyperlink w:anchor="_Toc431823501" w:history="1">
+          <w:hyperlink w:anchor="_Toc432427606" w:history="1">
             <w:r>
               <w:rPr>
                 <w:rStyle w:val="Lienhypertexte"/>
                 <w:noProof/>
               </w:rPr>
+              <w:t>3.1.</w:t>
+            </w:r>
+            <w:r>
+              <w:rPr>
+                <w:rFonts w:eastAsiaTheme="minorEastAsia"/>
+                <w:noProof/>
+                <w:lang w:eastAsia="fr-CH"/>
+              </w:rPr>
+              <w:tab/>
+            </w:r>
+            <w:r>
+              <w:rPr>
+                <w:rStyle w:val="Lienhypertexte"/>
+                <w:noProof/>
+              </w:rPr>
               <w:t>Accueil</w:t>
             </w:r>
             <w:r>
@@ -542,7 +632,7 @@
                 <w:noProof/>
                 <w:webHidden/>
               </w:rPr>
-              <w:instrText xml:space="preserve"> PAGEREF _Toc431823501 \h </w:instrText>
+              <w:instrText xml:space="preserve"> PAGEREF _Toc432427606 \h </w:instrText>
             </w:r>
             <w:r>
               <w:rPr>
@@ -577,6 +667,7 @@
           <w:pPr>
             <w:pStyle w:val="TM2"/>
             <w:tabs>
+              <w:tab w:val="left" w:pos="880"/>
               <w:tab w:val="right" w:leader="dot" w:pos="9062"/>
             </w:tabs>
             <w:rPr>
@@ -585,12 +676,27 @@
               <w:lang w:eastAsia="fr-CH"/>
             </w:rPr>
           </w:pPr>
-          <w:hyperlink w:anchor="_Toc431823502" w:history="1">
+          <w:hyperlink w:anchor="_Toc432427607" w:history="1">
             <w:r>
               <w:rPr>
                 <w:rStyle w:val="Lienhypertexte"/>
                 <w:noProof/>
               </w:rPr>
+              <w:t>3.2.</w:t>
+            </w:r>
+            <w:r>
+              <w:rPr>
+                <w:rFonts w:eastAsiaTheme="minorEastAsia"/>
+                <w:noProof/>
+                <w:lang w:eastAsia="fr-CH"/>
+              </w:rPr>
+              <w:tab/>
+            </w:r>
+            <w:r>
+              <w:rPr>
+                <w:rStyle w:val="Lienhypertexte"/>
+                <w:noProof/>
+              </w:rPr>
               <w:t>Musique – explorateur</w:t>
             </w:r>
             <w:r>
@@ -612,7 +718,7 @@
                 <w:noProof/>
                 <w:webHidden/>
               </w:rPr>
-              <w:instrText xml:space="preserve"> PAGEREF _Toc431823502 \h </w:instrText>
+              <w:instrText xml:space="preserve"> PAGEREF _Toc432427607 \h </w:instrText>
             </w:r>
             <w:r>
               <w:rPr>
@@ -647,6 +753,7 @@
           <w:pPr>
             <w:pStyle w:val="TM2"/>
             <w:tabs>
+              <w:tab w:val="left" w:pos="880"/>
               <w:tab w:val="right" w:leader="dot" w:pos="9062"/>
             </w:tabs>
             <w:rPr>
@@ -655,12 +762,27 @@
               <w:lang w:eastAsia="fr-CH"/>
             </w:rPr>
           </w:pPr>
-          <w:hyperlink w:anchor="_Toc431823503" w:history="1">
+          <w:hyperlink w:anchor="_Toc432427608" w:history="1">
             <w:r>
               <w:rPr>
                 <w:rStyle w:val="Lienhypertexte"/>
                 <w:noProof/>
               </w:rPr>
+              <w:t>3.3.</w:t>
+            </w:r>
+            <w:r>
+              <w:rPr>
+                <w:rFonts w:eastAsiaTheme="minorEastAsia"/>
+                <w:noProof/>
+                <w:lang w:eastAsia="fr-CH"/>
+              </w:rPr>
+              <w:tab/>
+            </w:r>
+            <w:r>
+              <w:rPr>
+                <w:rStyle w:val="Lienhypertexte"/>
+                <w:noProof/>
+              </w:rPr>
               <w:t>Musique – Lecteur</w:t>
             </w:r>
             <w:r>
@@ -682,7 +804,7 @@
                 <w:noProof/>
                 <w:webHidden/>
               </w:rPr>
-              <w:instrText xml:space="preserve"> PAGEREF _Toc431823503 \h </w:instrText>
+              <w:instrText xml:space="preserve"> PAGEREF _Toc432427608 \h </w:instrText>
             </w:r>
             <w:r>
               <w:rPr>
@@ -717,6 +839,7 @@
           <w:pPr>
             <w:pStyle w:val="TM2"/>
             <w:tabs>
+              <w:tab w:val="left" w:pos="880"/>
               <w:tab w:val="right" w:leader="dot" w:pos="9062"/>
             </w:tabs>
             <w:rPr>
@@ -725,12 +848,27 @@
               <w:lang w:eastAsia="fr-CH"/>
             </w:rPr>
           </w:pPr>
-          <w:hyperlink w:anchor="_Toc431823504" w:history="1">
+          <w:hyperlink w:anchor="_Toc432427609" w:history="1">
             <w:r>
               <w:rPr>
                 <w:rStyle w:val="Lienhypertexte"/>
                 <w:noProof/>
               </w:rPr>
+              <w:t>3.4.</w:t>
+            </w:r>
+            <w:r>
+              <w:rPr>
+                <w:rFonts w:eastAsiaTheme="minorEastAsia"/>
+                <w:noProof/>
+                <w:lang w:eastAsia="fr-CH"/>
+              </w:rPr>
+              <w:tab/>
+            </w:r>
+            <w:r>
+              <w:rPr>
+                <w:rStyle w:val="Lienhypertexte"/>
+                <w:noProof/>
+              </w:rPr>
               <w:t>Film – Explorateur</w:t>
             </w:r>
             <w:r>
@@ -752,7 +890,7 @@
                 <w:noProof/>
                 <w:webHidden/>
               </w:rPr>
-              <w:instrText xml:space="preserve"> PAGEREF _Toc431823504 \h </w:instrText>
+              <w:instrText xml:space="preserve"> PAGEREF _Toc432427609 \h </w:instrText>
             </w:r>
             <w:r>
               <w:rPr>
@@ -787,6 +925,7 @@
           <w:pPr>
             <w:pStyle w:val="TM2"/>
             <w:tabs>
+              <w:tab w:val="left" w:pos="880"/>
               <w:tab w:val="right" w:leader="dot" w:pos="9062"/>
             </w:tabs>
             <w:rPr>
@@ -795,12 +934,27 @@
               <w:lang w:eastAsia="fr-CH"/>
             </w:rPr>
           </w:pPr>
-          <w:hyperlink w:anchor="_Toc431823505" w:history="1">
+          <w:hyperlink w:anchor="_Toc432427610" w:history="1">
             <w:r>
               <w:rPr>
                 <w:rStyle w:val="Lienhypertexte"/>
                 <w:noProof/>
               </w:rPr>
+              <w:t>3.5.</w:t>
+            </w:r>
+            <w:r>
+              <w:rPr>
+                <w:rFonts w:eastAsiaTheme="minorEastAsia"/>
+                <w:noProof/>
+                <w:lang w:eastAsia="fr-CH"/>
+              </w:rPr>
+              <w:tab/>
+            </w:r>
+            <w:r>
+              <w:rPr>
+                <w:rStyle w:val="Lienhypertexte"/>
+                <w:noProof/>
+              </w:rPr>
               <w:t>Film – Info</w:t>
             </w:r>
             <w:r>
@@ -822,7 +976,7 @@
                 <w:noProof/>
                 <w:webHidden/>
               </w:rPr>
-              <w:instrText xml:space="preserve"> PAGEREF _Toc431823505 \h </w:instrText>
+              <w:instrText xml:space="preserve"> PAGEREF _Toc432427610 \h </w:instrText>
             </w:r>
             <w:r>
               <w:rPr>
@@ -857,6 +1011,7 @@
           <w:pPr>
             <w:pStyle w:val="TM2"/>
             <w:tabs>
+              <w:tab w:val="left" w:pos="880"/>
               <w:tab w:val="right" w:leader="dot" w:pos="9062"/>
             </w:tabs>
             <w:rPr>
@@ -865,12 +1020,27 @@
               <w:lang w:eastAsia="fr-CH"/>
             </w:rPr>
           </w:pPr>
-          <w:hyperlink w:anchor="_Toc431823506" w:history="1">
+          <w:hyperlink w:anchor="_Toc432427611" w:history="1">
             <w:r>
               <w:rPr>
                 <w:rStyle w:val="Lienhypertexte"/>
                 <w:noProof/>
               </w:rPr>
+              <w:t>3.6.</w:t>
+            </w:r>
+            <w:r>
+              <w:rPr>
+                <w:rFonts w:eastAsiaTheme="minorEastAsia"/>
+                <w:noProof/>
+                <w:lang w:eastAsia="fr-CH"/>
+              </w:rPr>
+              <w:tab/>
+            </w:r>
+            <w:r>
+              <w:rPr>
+                <w:rStyle w:val="Lienhypertexte"/>
+                <w:noProof/>
+              </w:rPr>
               <w:t>Séries – Explorateur</w:t>
             </w:r>
             <w:r>
@@ -892,7 +1062,7 @@
                 <w:noProof/>
                 <w:webHidden/>
               </w:rPr>
-              <w:instrText xml:space="preserve"> PAGEREF _Toc431823506 \h </w:instrText>
+              <w:instrText xml:space="preserve"> PAGEREF _Toc432427611 \h </w:instrText>
             </w:r>
             <w:r>
               <w:rPr>
@@ -927,6 +1097,7 @@
           <w:pPr>
             <w:pStyle w:val="TM2"/>
             <w:tabs>
+              <w:tab w:val="left" w:pos="880"/>
               <w:tab w:val="right" w:leader="dot" w:pos="9062"/>
             </w:tabs>
             <w:rPr>
@@ -935,12 +1106,27 @@
               <w:lang w:eastAsia="fr-CH"/>
             </w:rPr>
           </w:pPr>
-          <w:hyperlink w:anchor="_Toc431823507" w:history="1">
+          <w:hyperlink w:anchor="_Toc432427612" w:history="1">
             <w:r>
               <w:rPr>
                 <w:rStyle w:val="Lienhypertexte"/>
                 <w:noProof/>
               </w:rPr>
+              <w:t>3.7.</w:t>
+            </w:r>
+            <w:r>
+              <w:rPr>
+                <w:rFonts w:eastAsiaTheme="minorEastAsia"/>
+                <w:noProof/>
+                <w:lang w:eastAsia="fr-CH"/>
+              </w:rPr>
+              <w:tab/>
+            </w:r>
+            <w:r>
+              <w:rPr>
+                <w:rStyle w:val="Lienhypertexte"/>
+                <w:noProof/>
+              </w:rPr>
               <w:t>Séries – Info</w:t>
             </w:r>
             <w:r>
@@ -962,7 +1148,7 @@
                 <w:noProof/>
                 <w:webHidden/>
               </w:rPr>
-              <w:instrText xml:space="preserve"> PAGEREF _Toc431823507 \h </w:instrText>
+              <w:instrText xml:space="preserve"> PAGEREF _Toc432427612 \h </w:instrText>
             </w:r>
             <w:r>
               <w:rPr>
@@ -997,6 +1183,7 @@
           <w:pPr>
             <w:pStyle w:val="TM1"/>
             <w:tabs>
+              <w:tab w:val="left" w:pos="440"/>
               <w:tab w:val="right" w:leader="dot" w:pos="9062"/>
             </w:tabs>
             <w:rPr>
@@ -1005,12 +1192,27 @@
               <w:lang w:eastAsia="fr-CH"/>
             </w:rPr>
           </w:pPr>
-          <w:hyperlink w:anchor="_Toc431823508" w:history="1">
+          <w:hyperlink w:anchor="_Toc432427613" w:history="1">
             <w:r>
               <w:rPr>
                 <w:rStyle w:val="Lienhypertexte"/>
                 <w:noProof/>
               </w:rPr>
+              <w:t>4.</w:t>
+            </w:r>
+            <w:r>
+              <w:rPr>
+                <w:rFonts w:eastAsiaTheme="minorEastAsia"/>
+                <w:noProof/>
+                <w:lang w:eastAsia="fr-CH"/>
+              </w:rPr>
+              <w:tab/>
+            </w:r>
+            <w:r>
+              <w:rPr>
+                <w:rStyle w:val="Lienhypertexte"/>
+                <w:noProof/>
+              </w:rPr>
               <w:t>Fonctionnalités</w:t>
             </w:r>
             <w:r>
@@ -1032,7 +1234,7 @@
                 <w:noProof/>
                 <w:webHidden/>
               </w:rPr>
-              <w:instrText xml:space="preserve"> PAGEREF _Toc431823508 \h </w:instrText>
+              <w:instrText xml:space="preserve"> PAGEREF _Toc432427613 \h </w:instrText>
             </w:r>
             <w:r>
               <w:rPr>
@@ -1067,6 +1269,7 @@
           <w:pPr>
             <w:pStyle w:val="TM2"/>
             <w:tabs>
+              <w:tab w:val="left" w:pos="880"/>
               <w:tab w:val="right" w:leader="dot" w:pos="9062"/>
             </w:tabs>
             <w:rPr>
@@ -1075,12 +1278,27 @@
               <w:lang w:eastAsia="fr-CH"/>
             </w:rPr>
           </w:pPr>
-          <w:hyperlink w:anchor="_Toc431823509" w:history="1">
+          <w:hyperlink w:anchor="_Toc432427614" w:history="1">
             <w:r>
               <w:rPr>
                 <w:rStyle w:val="Lienhypertexte"/>
                 <w:noProof/>
               </w:rPr>
+              <w:t>4.1.</w:t>
+            </w:r>
+            <w:r>
+              <w:rPr>
+                <w:rFonts w:eastAsiaTheme="minorEastAsia"/>
+                <w:noProof/>
+                <w:lang w:eastAsia="fr-CH"/>
+              </w:rPr>
+              <w:tab/>
+            </w:r>
+            <w:r>
+              <w:rPr>
+                <w:rStyle w:val="Lienhypertexte"/>
+                <w:noProof/>
+              </w:rPr>
               <w:t>Gestion de la bibliothèque de médias</w:t>
             </w:r>
             <w:r>
@@ -1102,7 +1320,7 @@
                 <w:noProof/>
                 <w:webHidden/>
               </w:rPr>
-              <w:instrText xml:space="preserve"> PAGEREF _Toc431823509 \h </w:instrText>
+              <w:instrText xml:space="preserve"> PAGEREF _Toc432427614 \h </w:instrText>
             </w:r>
             <w:r>
               <w:rPr>
@@ -1137,6 +1355,7 @@
           <w:pPr>
             <w:pStyle w:val="TM3"/>
             <w:tabs>
+              <w:tab w:val="left" w:pos="1320"/>
               <w:tab w:val="right" w:leader="dot" w:pos="9062"/>
             </w:tabs>
             <w:rPr>
@@ -1145,12 +1364,27 @@
               <w:lang w:eastAsia="fr-CH"/>
             </w:rPr>
           </w:pPr>
-          <w:hyperlink w:anchor="_Toc431823510" w:history="1">
+          <w:hyperlink w:anchor="_Toc432427615" w:history="1">
             <w:r>
               <w:rPr>
                 <w:rStyle w:val="Lienhypertexte"/>
                 <w:noProof/>
               </w:rPr>
+              <w:t>4.1.1.</w:t>
+            </w:r>
+            <w:r>
+              <w:rPr>
+                <w:rFonts w:eastAsiaTheme="minorEastAsia"/>
+                <w:noProof/>
+                <w:lang w:eastAsia="fr-CH"/>
+              </w:rPr>
+              <w:tab/>
+            </w:r>
+            <w:r>
+              <w:rPr>
+                <w:rStyle w:val="Lienhypertexte"/>
+                <w:noProof/>
+              </w:rPr>
               <w:t>Vue « Musique »</w:t>
             </w:r>
             <w:r>
@@ -1172,7 +1406,7 @@
                 <w:noProof/>
                 <w:webHidden/>
               </w:rPr>
-              <w:instrText xml:space="preserve"> PAGEREF _Toc431823510 \h </w:instrText>
+              <w:instrText xml:space="preserve"> PAGEREF _Toc432427615 \h </w:instrText>
             </w:r>
             <w:r>
               <w:rPr>
@@ -1207,6 +1441,7 @@
           <w:pPr>
             <w:pStyle w:val="TM3"/>
             <w:tabs>
+              <w:tab w:val="left" w:pos="1320"/>
               <w:tab w:val="right" w:leader="dot" w:pos="9062"/>
             </w:tabs>
             <w:rPr>
@@ -1215,12 +1450,27 @@
               <w:lang w:eastAsia="fr-CH"/>
             </w:rPr>
           </w:pPr>
-          <w:hyperlink w:anchor="_Toc431823511" w:history="1">
+          <w:hyperlink w:anchor="_Toc432427616" w:history="1">
             <w:r>
               <w:rPr>
                 <w:rStyle w:val="Lienhypertexte"/>
                 <w:noProof/>
               </w:rPr>
+              <w:t>4.1.2.</w:t>
+            </w:r>
+            <w:r>
+              <w:rPr>
+                <w:rFonts w:eastAsiaTheme="minorEastAsia"/>
+                <w:noProof/>
+                <w:lang w:eastAsia="fr-CH"/>
+              </w:rPr>
+              <w:tab/>
+            </w:r>
+            <w:r>
+              <w:rPr>
+                <w:rStyle w:val="Lienhypertexte"/>
+                <w:noProof/>
+              </w:rPr>
               <w:t>Vue « Films »</w:t>
             </w:r>
             <w:r>
@@ -1242,7 +1492,7 @@
                 <w:noProof/>
                 <w:webHidden/>
               </w:rPr>
-              <w:instrText xml:space="preserve"> PAGEREF _Toc431823511 \h </w:instrText>
+              <w:instrText xml:space="preserve"> PAGEREF _Toc432427616 \h </w:instrText>
             </w:r>
             <w:r>
               <w:rPr>
@@ -1277,6 +1527,7 @@
           <w:pPr>
             <w:pStyle w:val="TM3"/>
             <w:tabs>
+              <w:tab w:val="left" w:pos="1320"/>
               <w:tab w:val="right" w:leader="dot" w:pos="9062"/>
             </w:tabs>
             <w:rPr>
@@ -1285,12 +1536,27 @@
               <w:lang w:eastAsia="fr-CH"/>
             </w:rPr>
           </w:pPr>
-          <w:hyperlink w:anchor="_Toc431823512" w:history="1">
+          <w:hyperlink w:anchor="_Toc432427617" w:history="1">
             <w:r>
               <w:rPr>
                 <w:rStyle w:val="Lienhypertexte"/>
                 <w:noProof/>
               </w:rPr>
+              <w:t>4.1.3.</w:t>
+            </w:r>
+            <w:r>
+              <w:rPr>
+                <w:rFonts w:eastAsiaTheme="minorEastAsia"/>
+                <w:noProof/>
+                <w:lang w:eastAsia="fr-CH"/>
+              </w:rPr>
+              <w:tab/>
+            </w:r>
+            <w:r>
+              <w:rPr>
+                <w:rStyle w:val="Lienhypertexte"/>
+                <w:noProof/>
+              </w:rPr>
               <w:t>Vue « Séries »</w:t>
             </w:r>
             <w:r>
@@ -1312,7 +1578,7 @@
                 <w:noProof/>
                 <w:webHidden/>
               </w:rPr>
-              <w:instrText xml:space="preserve"> PAGEREF _Toc431823512 \h </w:instrText>
+              <w:instrText xml:space="preserve"> PAGEREF _Toc432427617 \h </w:instrText>
             </w:r>
             <w:r>
               <w:rPr>
@@ -1347,6 +1613,7 @@
           <w:pPr>
             <w:pStyle w:val="TM2"/>
             <w:tabs>
+              <w:tab w:val="left" w:pos="880"/>
               <w:tab w:val="right" w:leader="dot" w:pos="9062"/>
             </w:tabs>
             <w:rPr>
@@ -1355,12 +1622,27 @@
               <w:lang w:eastAsia="fr-CH"/>
             </w:rPr>
           </w:pPr>
-          <w:hyperlink w:anchor="_Toc431823513" w:history="1">
+          <w:hyperlink w:anchor="_Toc432427618" w:history="1">
             <w:r>
               <w:rPr>
                 <w:rStyle w:val="Lienhypertexte"/>
                 <w:noProof/>
               </w:rPr>
+              <w:t>4.2.</w:t>
+            </w:r>
+            <w:r>
+              <w:rPr>
+                <w:rFonts w:eastAsiaTheme="minorEastAsia"/>
+                <w:noProof/>
+                <w:lang w:eastAsia="fr-CH"/>
+              </w:rPr>
+              <w:tab/>
+            </w:r>
+            <w:r>
+              <w:rPr>
+                <w:rStyle w:val="Lienhypertexte"/>
+                <w:noProof/>
+              </w:rPr>
               <w:t>Formats supportés</w:t>
             </w:r>
             <w:r>
@@ -1382,7 +1664,7 @@
                 <w:noProof/>
                 <w:webHidden/>
               </w:rPr>
-              <w:instrText xml:space="preserve"> PAGEREF _Toc431823513 \h </w:instrText>
+              <w:instrText xml:space="preserve"> PAGEREF _Toc432427618 \h </w:instrText>
             </w:r>
             <w:r>
               <w:rPr>
@@ -1417,6 +1699,7 @@
           <w:pPr>
             <w:pStyle w:val="TM2"/>
             <w:tabs>
+              <w:tab w:val="left" w:pos="880"/>
               <w:tab w:val="right" w:leader="dot" w:pos="9062"/>
             </w:tabs>
             <w:rPr>
@@ -1425,12 +1708,27 @@
               <w:lang w:eastAsia="fr-CH"/>
             </w:rPr>
           </w:pPr>
-          <w:hyperlink w:anchor="_Toc431823514" w:history="1">
+          <w:hyperlink w:anchor="_Toc432427619" w:history="1">
             <w:r>
               <w:rPr>
                 <w:rStyle w:val="Lienhypertexte"/>
                 <w:noProof/>
               </w:rPr>
+              <w:t>4.3.</w:t>
+            </w:r>
+            <w:r>
+              <w:rPr>
+                <w:rFonts w:eastAsiaTheme="minorEastAsia"/>
+                <w:noProof/>
+                <w:lang w:eastAsia="fr-CH"/>
+              </w:rPr>
+              <w:tab/>
+            </w:r>
+            <w:r>
+              <w:rPr>
+                <w:rStyle w:val="Lienhypertexte"/>
+                <w:noProof/>
+              </w:rPr>
               <w:t>Lecture de médias synchronisée</w:t>
             </w:r>
             <w:r>
@@ -1452,7 +1750,7 @@
                 <w:noProof/>
                 <w:webHidden/>
               </w:rPr>
-              <w:instrText xml:space="preserve"> PAGEREF _Toc431823514 \h </w:instrText>
+              <w:instrText xml:space="preserve"> PAGEREF _Toc432427619 \h </w:instrText>
             </w:r>
             <w:r>
               <w:rPr>
@@ -1487,6 +1785,7 @@
           <w:pPr>
             <w:pStyle w:val="TM2"/>
             <w:tabs>
+              <w:tab w:val="left" w:pos="880"/>
               <w:tab w:val="right" w:leader="dot" w:pos="9062"/>
             </w:tabs>
             <w:rPr>
@@ -1495,12 +1794,27 @@
               <w:lang w:eastAsia="fr-CH"/>
             </w:rPr>
           </w:pPr>
-          <w:hyperlink w:anchor="_Toc431823515" w:history="1">
+          <w:hyperlink w:anchor="_Toc432427620" w:history="1">
             <w:r>
               <w:rPr>
                 <w:rStyle w:val="Lienhypertexte"/>
                 <w:noProof/>
               </w:rPr>
+              <w:t>4.4.</w:t>
+            </w:r>
+            <w:r>
+              <w:rPr>
+                <w:rFonts w:eastAsiaTheme="minorEastAsia"/>
+                <w:noProof/>
+                <w:lang w:eastAsia="fr-CH"/>
+              </w:rPr>
+              <w:tab/>
+            </w:r>
+            <w:r>
+              <w:rPr>
+                <w:rStyle w:val="Lienhypertexte"/>
+                <w:noProof/>
+              </w:rPr>
               <w:t>Gestion des contacts</w:t>
             </w:r>
             <w:r>
@@ -1522,7 +1836,7 @@
                 <w:noProof/>
                 <w:webHidden/>
               </w:rPr>
-              <w:instrText xml:space="preserve"> PAGEREF _Toc431823515 \h </w:instrText>
+              <w:instrText xml:space="preserve"> PAGEREF _Toc432427620 \h </w:instrText>
             </w:r>
             <w:r>
               <w:rPr>
@@ -1557,6 +1871,7 @@
           <w:pPr>
             <w:pStyle w:val="TM1"/>
             <w:tabs>
+              <w:tab w:val="left" w:pos="440"/>
               <w:tab w:val="right" w:leader="dot" w:pos="9062"/>
             </w:tabs>
             <w:rPr>
@@ -1565,12 +1880,27 @@
               <w:lang w:eastAsia="fr-CH"/>
             </w:rPr>
           </w:pPr>
-          <w:hyperlink w:anchor="_Toc431823516" w:history="1">
+          <w:hyperlink w:anchor="_Toc432427621" w:history="1">
             <w:r>
               <w:rPr>
                 <w:rStyle w:val="Lienhypertexte"/>
                 <w:noProof/>
               </w:rPr>
+              <w:t>5.</w:t>
+            </w:r>
+            <w:r>
+              <w:rPr>
+                <w:rFonts w:eastAsiaTheme="minorEastAsia"/>
+                <w:noProof/>
+                <w:lang w:eastAsia="fr-CH"/>
+              </w:rPr>
+              <w:tab/>
+            </w:r>
+            <w:r>
+              <w:rPr>
+                <w:rStyle w:val="Lienhypertexte"/>
+                <w:noProof/>
+              </w:rPr>
               <w:t>Définition des besoins</w:t>
             </w:r>
             <w:r>
@@ -1592,7 +1922,7 @@
                 <w:noProof/>
                 <w:webHidden/>
               </w:rPr>
-              <w:instrText xml:space="preserve"> PAGEREF _Toc431823516 \h </w:instrText>
+              <w:instrText xml:space="preserve"> PAGEREF _Toc432427621 \h </w:instrText>
             </w:r>
             <w:r>
               <w:rPr>
@@ -1627,6 +1957,7 @@
           <w:pPr>
             <w:pStyle w:val="TM1"/>
             <w:tabs>
+              <w:tab w:val="left" w:pos="440"/>
               <w:tab w:val="right" w:leader="dot" w:pos="9062"/>
             </w:tabs>
             <w:rPr>
@@ -1635,12 +1966,27 @@
               <w:lang w:eastAsia="fr-CH"/>
             </w:rPr>
           </w:pPr>
-          <w:hyperlink w:anchor="_Toc431823517" w:history="1">
+          <w:hyperlink w:anchor="_Toc432427622" w:history="1">
             <w:r>
               <w:rPr>
                 <w:rStyle w:val="Lienhypertexte"/>
                 <w:noProof/>
               </w:rPr>
+              <w:t>6.</w:t>
+            </w:r>
+            <w:r>
+              <w:rPr>
+                <w:rFonts w:eastAsiaTheme="minorEastAsia"/>
+                <w:noProof/>
+                <w:lang w:eastAsia="fr-CH"/>
+              </w:rPr>
+              <w:tab/>
+            </w:r>
+            <w:r>
+              <w:rPr>
+                <w:rStyle w:val="Lienhypertexte"/>
+                <w:noProof/>
+              </w:rPr>
               <w:t>Architecture de l’application</w:t>
             </w:r>
             <w:r>
@@ -1662,7 +2008,7 @@
                 <w:noProof/>
                 <w:webHidden/>
               </w:rPr>
-              <w:instrText xml:space="preserve"> PAGEREF _Toc431823517 \h </w:instrText>
+              <w:instrText xml:space="preserve"> PAGEREF _Toc432427622 \h </w:instrText>
             </w:r>
             <w:r>
               <w:rPr>
@@ -1697,6 +2043,7 @@
           <w:pPr>
             <w:pStyle w:val="TM1"/>
             <w:tabs>
+              <w:tab w:val="left" w:pos="440"/>
               <w:tab w:val="right" w:leader="dot" w:pos="9062"/>
             </w:tabs>
             <w:rPr>
@@ -1705,12 +2052,27 @@
               <w:lang w:eastAsia="fr-CH"/>
             </w:rPr>
           </w:pPr>
-          <w:hyperlink w:anchor="_Toc431823518" w:history="1">
+          <w:hyperlink w:anchor="_Toc432427623" w:history="1">
             <w:r>
               <w:rPr>
                 <w:rStyle w:val="Lienhypertexte"/>
                 <w:noProof/>
               </w:rPr>
+              <w:t>7.</w:t>
+            </w:r>
+            <w:r>
+              <w:rPr>
+                <w:rFonts w:eastAsiaTheme="minorEastAsia"/>
+                <w:noProof/>
+                <w:lang w:eastAsia="fr-CH"/>
+              </w:rPr>
+              <w:tab/>
+            </w:r>
+            <w:r>
+              <w:rPr>
+                <w:rStyle w:val="Lienhypertexte"/>
+                <w:noProof/>
+              </w:rPr>
               <w:t>Technologies</w:t>
             </w:r>
             <w:r>
@@ -1732,7 +2094,7 @@
                 <w:noProof/>
                 <w:webHidden/>
               </w:rPr>
-              <w:instrText xml:space="preserve"> PAGEREF _Toc431823518 \h </w:instrText>
+              <w:instrText xml:space="preserve"> PAGEREF _Toc432427623 \h </w:instrText>
             </w:r>
             <w:r>
               <w:rPr>
@@ -1767,6 +2129,7 @@
           <w:pPr>
             <w:pStyle w:val="TM1"/>
             <w:tabs>
+              <w:tab w:val="left" w:pos="440"/>
               <w:tab w:val="right" w:leader="dot" w:pos="9062"/>
             </w:tabs>
             <w:rPr>
@@ -1775,12 +2138,27 @@
               <w:lang w:eastAsia="fr-CH"/>
             </w:rPr>
           </w:pPr>
-          <w:hyperlink w:anchor="_Toc431823519" w:history="1">
+          <w:hyperlink w:anchor="_Toc432427624" w:history="1">
             <w:r>
               <w:rPr>
                 <w:rStyle w:val="Lienhypertexte"/>
                 <w:noProof/>
               </w:rPr>
+              <w:t>8.</w:t>
+            </w:r>
+            <w:r>
+              <w:rPr>
+                <w:rFonts w:eastAsiaTheme="minorEastAsia"/>
+                <w:noProof/>
+                <w:lang w:eastAsia="fr-CH"/>
+              </w:rPr>
+              <w:tab/>
+            </w:r>
+            <w:r>
+              <w:rPr>
+                <w:rStyle w:val="Lienhypertexte"/>
+                <w:noProof/>
+              </w:rPr>
               <w:t>Améliorations</w:t>
             </w:r>
             <w:r>
@@ -1802,7 +2180,7 @@
                 <w:noProof/>
                 <w:webHidden/>
               </w:rPr>
-              <w:instrText xml:space="preserve"> PAGEREF _Toc431823519 \h </w:instrText>
+              <w:instrText xml:space="preserve"> PAGEREF _Toc432427624 \h </w:instrText>
             </w:r>
             <w:r>
               <w:rPr>
@@ -1837,6 +2215,7 @@
           <w:pPr>
             <w:pStyle w:val="TM1"/>
             <w:tabs>
+              <w:tab w:val="left" w:pos="440"/>
               <w:tab w:val="right" w:leader="dot" w:pos="9062"/>
             </w:tabs>
             <w:rPr>
@@ -1845,12 +2224,27 @@
               <w:lang w:eastAsia="fr-CH"/>
             </w:rPr>
           </w:pPr>
-          <w:hyperlink w:anchor="_Toc431823520" w:history="1">
+          <w:hyperlink w:anchor="_Toc432427625" w:history="1">
             <w:r>
               <w:rPr>
                 <w:rStyle w:val="Lienhypertexte"/>
                 <w:noProof/>
               </w:rPr>
+              <w:t>9.</w:t>
+            </w:r>
+            <w:r>
+              <w:rPr>
+                <w:rFonts w:eastAsiaTheme="minorEastAsia"/>
+                <w:noProof/>
+                <w:lang w:eastAsia="fr-CH"/>
+              </w:rPr>
+              <w:tab/>
+            </w:r>
+            <w:r>
+              <w:rPr>
+                <w:rStyle w:val="Lienhypertexte"/>
+                <w:noProof/>
+              </w:rPr>
               <w:t>Développement futur</w:t>
             </w:r>
             <w:r>
@@ -1872,7 +2266,7 @@
                 <w:noProof/>
                 <w:webHidden/>
               </w:rPr>
-              <w:instrText xml:space="preserve"> PAGEREF _Toc431823520 \h </w:instrText>
+              <w:instrText xml:space="preserve"> PAGEREF _Toc432427625 \h </w:instrText>
             </w:r>
             <w:r>
               <w:rPr>
@@ -1907,6 +2301,7 @@
           <w:pPr>
             <w:pStyle w:val="TM1"/>
             <w:tabs>
+              <w:tab w:val="left" w:pos="660"/>
               <w:tab w:val="right" w:leader="dot" w:pos="9062"/>
             </w:tabs>
             <w:rPr>
@@ -1915,12 +2310,27 @@
               <w:lang w:eastAsia="fr-CH"/>
             </w:rPr>
           </w:pPr>
-          <w:hyperlink w:anchor="_Toc431823521" w:history="1">
+          <w:hyperlink w:anchor="_Toc432427626" w:history="1">
             <w:r>
               <w:rPr>
                 <w:rStyle w:val="Lienhypertexte"/>
                 <w:noProof/>
               </w:rPr>
+              <w:t>10.</w:t>
+            </w:r>
+            <w:r>
+              <w:rPr>
+                <w:rFonts w:eastAsiaTheme="minorEastAsia"/>
+                <w:noProof/>
+                <w:lang w:eastAsia="fr-CH"/>
+              </w:rPr>
+              <w:tab/>
+            </w:r>
+            <w:r>
+              <w:rPr>
+                <w:rStyle w:val="Lienhypertexte"/>
+                <w:noProof/>
+              </w:rPr>
               <w:t>Planification</w:t>
             </w:r>
             <w:r>
@@ -1942,7 +2352,7 @@
                 <w:noProof/>
                 <w:webHidden/>
               </w:rPr>
-              <w:instrText xml:space="preserve"> PAGEREF _Toc431823521 \h </w:instrText>
+              <w:instrText xml:space="preserve"> PAGEREF _Toc432427626 \h </w:instrText>
             </w:r>
             <w:r>
               <w:rPr>
@@ -2652,102 +3062,102 @@
       <w:pPr>
         <w:pStyle w:val="Titre1"/>
       </w:pPr>
-      <w:bookmarkStart w:id="1" w:name="_Toc431823498"/>
+      <w:bookmarkStart w:id="0" w:name="_Toc432427603"/>
       <w:r>
         <w:lastRenderedPageBreak/>
         <w:t>Introduction</w:t>
       </w:r>
+      <w:bookmarkEnd w:id="0"/>
+    </w:p>
+    <w:p>
+      <w:r>
+        <w:t>Le but de ce documen</w:t>
+      </w:r>
+      <w:r>
+        <w:t>t est de présenter notre projet</w:t>
+      </w:r>
+      <w:r>
+        <w:t xml:space="preserve"> </w:t>
+      </w:r>
+      <w:r>
+        <w:t>développé</w:t>
+      </w:r>
+      <w:r>
+        <w:t xml:space="preserve"> dans le cadre du cours « Projet de Groupe »</w:t>
+      </w:r>
+      <w:r>
+        <w:t xml:space="preserve"> (PDG) de la HEIG. Seront présent</w:t>
+      </w:r>
+      <w:r>
+        <w:t>e</w:t>
+      </w:r>
+      <w:r>
+        <w:t>s</w:t>
+      </w:r>
+      <w:r>
+        <w:t xml:space="preserve"> notamment : </w:t>
+      </w:r>
+      <w:r>
+        <w:t>les fonctionnalités</w:t>
+      </w:r>
+      <w:r>
+        <w:t xml:space="preserve"> prévues, une maquette de l'interface utilisateur et les technologies qui seront utilisées. </w:t>
+      </w:r>
+    </w:p>
+    <w:p>
+      <w:r>
+        <w:t xml:space="preserve">Le but de notre programme est de fournir un lecteur multimédia (vidéos, musiques) avec une bibliothèque intégrée. Il offrira </w:t>
+      </w:r>
+      <w:r>
+        <w:t>également</w:t>
+      </w:r>
+      <w:r>
+        <w:t xml:space="preserve"> la possibilité de lire des vidéos ou musique</w:t>
+      </w:r>
+      <w:r>
+        <w:t>s</w:t>
+      </w:r>
+      <w:r>
+        <w:t xml:space="preserve"> de manière synchronisée avec un autre utilisateur.</w:t>
+      </w:r>
+    </w:p>
+    <w:p>
+      <w:pPr>
+        <w:pStyle w:val="Titre1"/>
+      </w:pPr>
+      <w:bookmarkStart w:id="1" w:name="_Toc432427604"/>
+      <w:r>
+        <w:t>Public cible</w:t>
+      </w:r>
       <w:bookmarkEnd w:id="1"/>
     </w:p>
     <w:p>
       <w:r>
-        <w:t>Le but de ce documen</w:t>
-      </w:r>
-      <w:r>
-        <w:t>t est de présenter notre projet</w:t>
-      </w:r>
+        <w:t>L'application vise un public assez large. Toute personne qui regarde des vidéos ou écoute de la musique sur son ordinateur pouvant être potentiellement intéressée.</w:t>
+      </w:r>
+    </w:p>
+    <w:p>
+      <w:pPr>
+        <w:pStyle w:val="Titre1"/>
+      </w:pPr>
+      <w:bookmarkStart w:id="2" w:name="_Toc432427605"/>
+      <w:r>
+        <w:t>Interface</w:t>
+      </w:r>
+      <w:bookmarkEnd w:id="2"/>
       <w:r>
         <w:t xml:space="preserve"> </w:t>
       </w:r>
-      <w:r>
-        <w:t>développé</w:t>
-      </w:r>
-      <w:r>
-        <w:t xml:space="preserve"> dans le cadre du cours « Projet de Groupe »</w:t>
-      </w:r>
-      <w:r>
-        <w:t xml:space="preserve"> (PDG) de la HEIG. Seront présent</w:t>
-      </w:r>
-      <w:r>
-        <w:t>e</w:t>
-      </w:r>
-      <w:r>
-        <w:t>s</w:t>
-      </w:r>
-      <w:r>
-        <w:t xml:space="preserve"> notamment : </w:t>
-      </w:r>
-      <w:r>
-        <w:t>les fonctionnalités</w:t>
-      </w:r>
-      <w:r>
-        <w:t xml:space="preserve"> prévues, une maquette de l'interface utilisateur et les technologies qui seront utilisées. </w:t>
-      </w:r>
-    </w:p>
-    <w:p>
-      <w:r>
-        <w:t xml:space="preserve">Le but de notre programme est de fournir un lecteur multimédia (vidéos, musiques) avec une bibliothèque intégrée. Il offrira </w:t>
-      </w:r>
-      <w:r>
-        <w:t>également</w:t>
-      </w:r>
-      <w:r>
-        <w:t xml:space="preserve"> la possibilité de lire des vidéos ou musique</w:t>
-      </w:r>
-      <w:r>
-        <w:t>s</w:t>
-      </w:r>
-      <w:r>
-        <w:t xml:space="preserve"> de manière synchronisée avec un autre utilisateur.</w:t>
-      </w:r>
-    </w:p>
-    <w:p>
-      <w:pPr>
-        <w:pStyle w:val="Titre1"/>
-      </w:pPr>
-      <w:bookmarkStart w:id="2" w:name="_Toc431823499"/>
-      <w:r>
-        <w:t>Public cible</w:t>
-      </w:r>
-      <w:bookmarkEnd w:id="2"/>
-    </w:p>
-    <w:p>
-      <w:r>
-        <w:t>L'application vise un public assez large. Toute personne qui regarde des vidéos ou écoute de la musique sur son ordinateur pouvant être potentiellement intéressée.</w:t>
-      </w:r>
-    </w:p>
-    <w:p>
-      <w:pPr>
-        <w:pStyle w:val="Titre1"/>
-      </w:pPr>
-      <w:bookmarkStart w:id="3" w:name="_Toc431823500"/>
-      <w:r>
-        <w:t>Interface</w:t>
+    </w:p>
+    <w:p>
+      <w:pPr>
+        <w:pStyle w:val="Titre2"/>
+      </w:pPr>
+      <w:bookmarkStart w:id="3" w:name="_Toc432427606"/>
+      <w:r>
+        <w:t>Accueil</w:t>
       </w:r>
       <w:bookmarkEnd w:id="3"/>
-      <w:r>
-        <w:t xml:space="preserve"> </w:t>
-      </w:r>
-    </w:p>
-    <w:p>
-      <w:pPr>
-        <w:pStyle w:val="Titre2"/>
-      </w:pPr>
-      <w:bookmarkStart w:id="4" w:name="_Toc431823501"/>
-      <w:r>
-        <w:t>Accueil</w:t>
-      </w:r>
-      <w:bookmarkEnd w:id="4"/>
     </w:p>
     <w:p>
       <w:r>
@@ -2766,7 +3176,7 @@
         <mc:AlternateContent>
           <mc:Choice Requires="wps">
             <w:drawing>
-              <wp:anchor distT="0" distB="0" distL="114300" distR="114300" simplePos="0" relativeHeight="251661312" behindDoc="0" locked="0" layoutInCell="1" allowOverlap="1" wp14:anchorId="15D9E74A" wp14:editId="638ACD09">
+              <wp:anchor distT="0" distB="0" distL="114300" distR="114300" simplePos="0" relativeHeight="251661312" behindDoc="0" locked="0" layoutInCell="1" allowOverlap="1" wp14:anchorId="23845114" wp14:editId="26272729">
                 <wp:simplePos x="0" y="0"/>
                 <wp:positionH relativeFrom="column">
                   <wp:posOffset>627507</wp:posOffset>
@@ -2835,7 +3245,7 @@
           <w:lang w:eastAsia="fr-CH"/>
         </w:rPr>
         <w:drawing>
-          <wp:inline distT="0" distB="0" distL="0" distR="0" wp14:anchorId="5EE8B33A" wp14:editId="2030938F">
+          <wp:inline distT="0" distB="0" distL="0" distR="0" wp14:anchorId="471620E4" wp14:editId="36F8B23B">
             <wp:extent cx="5749925" cy="3233420"/>
             <wp:effectExtent l="0" t="0" r="3175" b="5080"/>
             <wp:docPr id="9" name="Image 9" descr="PDG-Accueil"/>
@@ -2891,7 +3301,7 @@
           <w:i w:val="0"/>
         </w:rPr>
       </w:pPr>
-      <w:bookmarkStart w:id="5" w:name="_Toc431823061"/>
+      <w:bookmarkStart w:id="4" w:name="_Toc431823061"/>
       <w:r>
         <w:t xml:space="preserve">Figure </w:t>
       </w:r>
@@ -2919,7 +3329,7 @@
       <w:r>
         <w:t> : écran d’accueil</w:t>
       </w:r>
-      <w:bookmarkEnd w:id="5"/>
+      <w:bookmarkEnd w:id="4"/>
     </w:p>
     <w:p>
       <w:pPr>
@@ -2938,7 +3348,7 @@
       <w:pPr>
         <w:pStyle w:val="Titre2"/>
       </w:pPr>
-      <w:bookmarkStart w:id="6" w:name="_Toc431823502"/>
+      <w:bookmarkStart w:id="5" w:name="_Toc432427607"/>
       <w:r>
         <w:lastRenderedPageBreak/>
         <w:t>Musique</w:t>
@@ -2949,7 +3359,7 @@
       <w:r>
         <w:t>explorateur</w:t>
       </w:r>
-      <w:bookmarkEnd w:id="6"/>
+      <w:bookmarkEnd w:id="5"/>
     </w:p>
     <w:p>
       <w:pPr>
@@ -2971,8 +3381,13 @@
         <w:t xml:space="preserve"> </w:t>
       </w:r>
       <w:r>
-        <w:t>» de la page d’accueil ou via le menu du haut encadré dans la figure précédente. La musique sera triable</w:t>
-      </w:r>
+        <w:t xml:space="preserve">» de la page d’accueil ou via le menu du haut encadré dans la figure précédente. La musique sera </w:t>
+      </w:r>
+      <w:proofErr w:type="spellStart"/>
+      <w:r>
+        <w:t>triable</w:t>
+      </w:r>
+      <w:proofErr w:type="spellEnd"/>
       <w:r>
         <w:t xml:space="preserve"> en quatre différentes catégories, par</w:t>
       </w:r>
@@ -3006,7 +3421,7 @@
           <w:lang w:eastAsia="fr-CH"/>
         </w:rPr>
         <w:drawing>
-          <wp:inline distT="0" distB="0" distL="0" distR="0" wp14:anchorId="24870644" wp14:editId="6B081ADF">
+          <wp:inline distT="0" distB="0" distL="0" distR="0" wp14:anchorId="7DDA4E62" wp14:editId="3AFDF459">
             <wp:extent cx="5749925" cy="3225800"/>
             <wp:effectExtent l="0" t="0" r="3175" b="0"/>
             <wp:docPr id="8" name="Image 8" descr="PDG-Musique"/>
@@ -3059,7 +3474,7 @@
       <w:pPr>
         <w:pStyle w:val="Lgende"/>
       </w:pPr>
-      <w:bookmarkStart w:id="7" w:name="_Toc431823062"/>
+      <w:bookmarkStart w:id="6" w:name="_Toc431823062"/>
       <w:r>
         <w:t xml:space="preserve">Figure </w:t>
       </w:r>
@@ -3090,7 +3505,7 @@
       <w:r>
         <w:t>cran musique</w:t>
       </w:r>
-      <w:bookmarkEnd w:id="7"/>
+      <w:bookmarkEnd w:id="6"/>
     </w:p>
     <w:p>
       <w:pPr>
@@ -3110,12 +3525,12 @@
       <w:pPr>
         <w:pStyle w:val="Titre2"/>
       </w:pPr>
-      <w:bookmarkStart w:id="8" w:name="_Toc431823503"/>
+      <w:bookmarkStart w:id="7" w:name="_Toc432427608"/>
       <w:r>
         <w:lastRenderedPageBreak/>
         <w:t>Musique – Lecteur</w:t>
       </w:r>
-      <w:bookmarkEnd w:id="8"/>
+      <w:bookmarkEnd w:id="7"/>
     </w:p>
     <w:p>
       <w:pPr>
@@ -3173,8 +3588,13 @@
         <w:t>« </w:t>
       </w:r>
       <w:r>
-        <w:t>Grave Digger</w:t>
-      </w:r>
+        <w:t xml:space="preserve">Grave </w:t>
+      </w:r>
+      <w:proofErr w:type="spellStart"/>
+      <w:r>
+        <w:t>Digger</w:t>
+      </w:r>
+      <w:proofErr w:type="spellEnd"/>
       <w:r>
         <w:t> »</w:t>
       </w:r>
@@ -3187,7 +3607,7 @@
           <w:lang w:eastAsia="fr-CH"/>
         </w:rPr>
         <w:drawing>
-          <wp:inline distT="0" distB="0" distL="0" distR="0" wp14:anchorId="25F91689" wp14:editId="5FE24F1F">
+          <wp:inline distT="0" distB="0" distL="0" distR="0" wp14:anchorId="3B93BFCB" wp14:editId="2E3190D6">
             <wp:extent cx="5749925" cy="3225800"/>
             <wp:effectExtent l="0" t="0" r="3175" b="0"/>
             <wp:docPr id="7" name="Image 7" descr="PDG-Player"/>
@@ -3240,7 +3660,7 @@
       <w:pPr>
         <w:pStyle w:val="Lgende"/>
       </w:pPr>
-      <w:bookmarkStart w:id="9" w:name="_Toc431823063"/>
+      <w:bookmarkStart w:id="8" w:name="_Toc431823063"/>
       <w:r>
         <w:t xml:space="preserve">Figure </w:t>
       </w:r>
@@ -3268,20 +3688,20 @@
       <w:r>
         <w:t> : écran album</w:t>
       </w:r>
+      <w:bookmarkEnd w:id="8"/>
+    </w:p>
+    <w:p>
+      <w:pPr>
+        <w:pStyle w:val="Titre2"/>
+      </w:pPr>
+      <w:bookmarkStart w:id="9" w:name="_Toc432427609"/>
+      <w:r>
+        <w:t xml:space="preserve">Film – </w:t>
+      </w:r>
+      <w:r>
+        <w:t>Explorateur</w:t>
+      </w:r>
       <w:bookmarkEnd w:id="9"/>
-    </w:p>
-    <w:p>
-      <w:pPr>
-        <w:pStyle w:val="Titre2"/>
-      </w:pPr>
-      <w:bookmarkStart w:id="10" w:name="_Toc431823504"/>
-      <w:r>
-        <w:t xml:space="preserve">Film – </w:t>
-      </w:r>
-      <w:r>
-        <w:t>Explorateur</w:t>
-      </w:r>
-      <w:bookmarkEnd w:id="10"/>
     </w:p>
     <w:p>
       <w:pPr>
@@ -3317,7 +3737,7 @@
           <w:lang w:eastAsia="fr-CH"/>
         </w:rPr>
         <w:drawing>
-          <wp:inline distT="0" distB="0" distL="0" distR="0" wp14:anchorId="2F1E5019" wp14:editId="38F38854">
+          <wp:inline distT="0" distB="0" distL="0" distR="0" wp14:anchorId="3E8E1D29" wp14:editId="6D01894E">
             <wp:extent cx="5749925" cy="3233420"/>
             <wp:effectExtent l="0" t="0" r="3175" b="5080"/>
             <wp:docPr id="6" name="Image 6" descr="PDG-Film"/>
@@ -3370,7 +3790,7 @@
       <w:pPr>
         <w:pStyle w:val="Lgende"/>
       </w:pPr>
-      <w:bookmarkStart w:id="11" w:name="_Toc431823064"/>
+      <w:bookmarkStart w:id="10" w:name="_Toc431823064"/>
       <w:r>
         <w:t xml:space="preserve">Figure </w:t>
       </w:r>
@@ -3398,18 +3818,18 @@
       <w:r>
         <w:t> : explorateur de  films</w:t>
       </w:r>
-      <w:bookmarkEnd w:id="11"/>
+      <w:bookmarkEnd w:id="10"/>
     </w:p>
     <w:p>
       <w:pPr>
         <w:pStyle w:val="Titre2"/>
       </w:pPr>
-      <w:bookmarkStart w:id="12" w:name="_Toc431823505"/>
+      <w:bookmarkStart w:id="11" w:name="_Toc432427610"/>
       <w:r>
         <w:lastRenderedPageBreak/>
         <w:t>Film – Info</w:t>
       </w:r>
-      <w:bookmarkEnd w:id="12"/>
+      <w:bookmarkEnd w:id="11"/>
     </w:p>
     <w:p>
       <w:pPr>
@@ -3460,7 +3880,7 @@
           <w:lang w:eastAsia="fr-CH"/>
         </w:rPr>
         <w:drawing>
-          <wp:inline distT="0" distB="0" distL="0" distR="0" wp14:anchorId="348D4112" wp14:editId="2A061287">
+          <wp:inline distT="0" distB="0" distL="0" distR="0" wp14:anchorId="6EFD6640" wp14:editId="0A489B44">
             <wp:extent cx="5749925" cy="3233420"/>
             <wp:effectExtent l="0" t="0" r="3175" b="5080"/>
             <wp:docPr id="5" name="Image 5" descr="PDG-infoFilm"/>
@@ -3513,7 +3933,7 @@
       <w:pPr>
         <w:pStyle w:val="Lgende"/>
       </w:pPr>
-      <w:bookmarkStart w:id="13" w:name="_Toc431823065"/>
+      <w:bookmarkStart w:id="12" w:name="_Toc431823065"/>
       <w:r>
         <w:t xml:space="preserve">Figure </w:t>
       </w:r>
@@ -3541,7 +3961,7 @@
       <w:r>
         <w:t xml:space="preserve"> : écran film</w:t>
       </w:r>
-      <w:bookmarkEnd w:id="13"/>
+      <w:bookmarkEnd w:id="12"/>
       <w:r>
         <w:t xml:space="preserve"> </w:t>
       </w:r>
@@ -3563,7 +3983,7 @@
       <w:pPr>
         <w:pStyle w:val="Titre2"/>
       </w:pPr>
-      <w:bookmarkStart w:id="14" w:name="_Toc431823506"/>
+      <w:bookmarkStart w:id="13" w:name="_Toc432427611"/>
       <w:r>
         <w:lastRenderedPageBreak/>
         <w:t>Série</w:t>
@@ -3574,7 +3994,7 @@
       <w:r>
         <w:t xml:space="preserve"> – Explorateur</w:t>
       </w:r>
-      <w:bookmarkEnd w:id="14"/>
+      <w:bookmarkEnd w:id="13"/>
     </w:p>
     <w:p>
       <w:pPr>
@@ -3607,7 +4027,7 @@
           <w:lang w:eastAsia="fr-CH"/>
         </w:rPr>
         <w:drawing>
-          <wp:inline distT="0" distB="0" distL="0" distR="0" wp14:anchorId="3E5442C0" wp14:editId="41919698">
+          <wp:inline distT="0" distB="0" distL="0" distR="0" wp14:anchorId="1E79367A" wp14:editId="2B2BB7B2">
             <wp:extent cx="5749925" cy="3233420"/>
             <wp:effectExtent l="0" t="0" r="3175" b="5080"/>
             <wp:docPr id="4" name="Image 4" descr="PDG-Serie"/>
@@ -3660,7 +4080,7 @@
       <w:pPr>
         <w:pStyle w:val="Lgende"/>
       </w:pPr>
-      <w:bookmarkStart w:id="15" w:name="_Toc431823066"/>
+      <w:bookmarkStart w:id="14" w:name="_Toc431823066"/>
       <w:r>
         <w:t xml:space="preserve">Figure </w:t>
       </w:r>
@@ -3688,23 +4108,23 @@
       <w:r>
         <w:t> : explorateur de séries</w:t>
       </w:r>
+      <w:bookmarkEnd w:id="14"/>
+    </w:p>
+    <w:p>
+      <w:pPr>
+        <w:pStyle w:val="Titre2"/>
+      </w:pPr>
+      <w:bookmarkStart w:id="15" w:name="_Toc432427612"/>
+      <w:r>
+        <w:t>Série</w:t>
+      </w:r>
+      <w:r>
+        <w:t>s</w:t>
+      </w:r>
+      <w:r>
+        <w:t xml:space="preserve"> – Info</w:t>
+      </w:r>
       <w:bookmarkEnd w:id="15"/>
-    </w:p>
-    <w:p>
-      <w:pPr>
-        <w:pStyle w:val="Titre2"/>
-      </w:pPr>
-      <w:bookmarkStart w:id="16" w:name="_Toc431823507"/>
-      <w:r>
-        <w:t>Série</w:t>
-      </w:r>
-      <w:r>
-        <w:t>s</w:t>
-      </w:r>
-      <w:r>
-        <w:t xml:space="preserve"> – Info</w:t>
-      </w:r>
-      <w:bookmarkEnd w:id="16"/>
     </w:p>
     <w:p>
       <w:pPr>
@@ -3728,7 +4148,7 @@
           <w:lang w:eastAsia="fr-CH"/>
         </w:rPr>
         <w:drawing>
-          <wp:inline distT="0" distB="0" distL="0" distR="0" wp14:anchorId="20B21690" wp14:editId="6B184ABB">
+          <wp:inline distT="0" distB="0" distL="0" distR="0" wp14:anchorId="4732E52E" wp14:editId="068EF46D">
             <wp:extent cx="5749925" cy="3225800"/>
             <wp:effectExtent l="0" t="0" r="3175" b="0"/>
             <wp:docPr id="3" name="Image 3" descr="PDG-infoSerie"/>
@@ -3781,7 +4201,7 @@
       <w:pPr>
         <w:pStyle w:val="Lgende"/>
       </w:pPr>
-      <w:bookmarkStart w:id="17" w:name="_Toc431823067"/>
+      <w:bookmarkStart w:id="16" w:name="_Toc431823067"/>
       <w:r>
         <w:t xml:space="preserve">Figure </w:t>
       </w:r>
@@ -3809,118 +4229,118 @@
       <w:r>
         <w:t> : info série</w:t>
       </w:r>
-      <w:bookmarkEnd w:id="17"/>
+      <w:bookmarkEnd w:id="16"/>
     </w:p>
     <w:p/>
     <w:p>
       <w:pPr>
         <w:pStyle w:val="Titre1"/>
       </w:pPr>
-      <w:bookmarkStart w:id="18" w:name="_Toc431823508"/>
+      <w:bookmarkStart w:id="17" w:name="_Toc432427613"/>
       <w:r>
         <w:lastRenderedPageBreak/>
         <w:t>Fonctionnalités</w:t>
       </w:r>
+      <w:bookmarkEnd w:id="17"/>
+    </w:p>
+    <w:p>
+      <w:pPr>
+        <w:pStyle w:val="Titre2"/>
+      </w:pPr>
+      <w:bookmarkStart w:id="18" w:name="_Toc432427614"/>
+      <w:r>
+        <w:t>Gestion de la bibliothèque de médias</w:t>
+      </w:r>
       <w:bookmarkEnd w:id="18"/>
     </w:p>
     <w:p>
+      <w:r>
+        <w:t>L’utilisateur pourra définir un dossier dans lequel se trouvent ses fichiers audio et vidéo. L’application va récupérer le contenu de ce dossier et permettre de l’afficher dans l’interface graphique grâce à une vue hiérarchisée. Au plus haut niveau, il sera possible de choisir d’afficher la liste des films, des séries ou des musiques.</w:t>
+      </w:r>
+    </w:p>
+    <w:p>
+      <w:pPr>
+        <w:pStyle w:val="Titre3"/>
+      </w:pPr>
+      <w:bookmarkStart w:id="19" w:name="_Toc432427615"/>
+      <w:r>
+        <w:t>Vue « Musique »</w:t>
+      </w:r>
+      <w:bookmarkEnd w:id="19"/>
+    </w:p>
+    <w:p>
+      <w:r>
+        <w:t xml:space="preserve">Dans cet écran sera affichée une liste de tous les artistes présents dans la bibliothèque de l’utilisateur. En cliquant sur un artiste on accède à une liste de tous les albums de cet artiste, et en sélectionnant un album on peut voir les chansons le composant. </w:t>
+      </w:r>
+    </w:p>
+    <w:p>
+      <w:r>
+        <w:t>Les informations telles que le nom de l’artiste, le titre de l’album ou le titre d’une chanson seront récupérées à partir des métadonnées présentes dans les fichiers audio. L’application pourra récupérer automatiquement une photo pour chaque artiste ainsi qu’une courte biographie depuis un service en ligne. Les pochettes d’album pourront être récupérées d’une manière similaire.</w:t>
+      </w:r>
+    </w:p>
+    <w:p>
+      <w:r>
+        <w:t xml:space="preserve">Il sera possible de lire directement une chanson en cliquant dessus, ce qui aura pour effet de lancer un lecteur intégré à l’application. Il sera également possible de lire toutes les chansons d’un album ou toute la discographie d’un artiste. </w:t>
+      </w:r>
+    </w:p>
+    <w:p>
+      <w:pPr>
+        <w:pStyle w:val="Titre3"/>
+      </w:pPr>
+      <w:bookmarkStart w:id="20" w:name="_Toc432427616"/>
+      <w:r>
+        <w:t>Vue « Films »</w:t>
+      </w:r>
+      <w:bookmarkEnd w:id="20"/>
+    </w:p>
+    <w:p>
+      <w:r>
+        <w:t xml:space="preserve">Cette vue affichera une liste des films, offrant une interface similaire à la vue « Musique ». </w:t>
+      </w:r>
+    </w:p>
+    <w:p>
+      <w:r>
+        <w:t>Pour chaque film, l’application récupérera automatiquement une affiche ainsi qu’une courte description et une liste de critiques. Toutes ces informations seront obtenues d’une plateforme en ligne telle qu</w:t>
+      </w:r>
+      <w:r>
+        <w:t>’IMDB</w:t>
+      </w:r>
+      <w:r>
+        <w:t>.</w:t>
+      </w:r>
+    </w:p>
+    <w:p>
+      <w:r>
+        <w:t>Depuis la page d’un film, il sera directement possible de lancer la lecture de la vidéo avec un l</w:t>
+      </w:r>
+      <w:r>
+        <w:t>ecteur intégré à l’application.</w:t>
+      </w:r>
+    </w:p>
+    <w:p>
+      <w:pPr>
+        <w:pStyle w:val="Titre3"/>
+      </w:pPr>
+      <w:bookmarkStart w:id="21" w:name="_Toc432427617"/>
+      <w:r>
+        <w:t>Vue « Séries »</w:t>
+      </w:r>
+      <w:bookmarkEnd w:id="21"/>
+    </w:p>
+    <w:p>
+      <w:r>
+        <w:t>Cette vue offrira les mêmes fonctionnalités que la vue « Films » à la différence près qu’il sera possible de cliquer sur le nom d’une série pour afficher la liste des épisodes.</w:t>
+      </w:r>
+    </w:p>
+    <w:p>
       <w:pPr>
         <w:pStyle w:val="Titre2"/>
       </w:pPr>
-      <w:bookmarkStart w:id="19" w:name="_Toc431823509"/>
-      <w:r>
-        <w:t>Gestion de la bibliothèque de médias</w:t>
-      </w:r>
-      <w:bookmarkEnd w:id="19"/>
-    </w:p>
-    <w:p>
-      <w:r>
-        <w:t>L’utilisateur pourra définir un dossier dans lequel se trouvent ses fichiers audio et vidéo. L’application va récupérer le contenu de ce dossier et permettre de l’afficher dans l’interface graphique grâce à une vue hiérarchisée. Au plus haut niveau, il sera possible de choisir d’afficher la liste des films, des séries ou des musiques.</w:t>
-      </w:r>
-    </w:p>
-    <w:p>
-      <w:pPr>
-        <w:pStyle w:val="Titre3"/>
-      </w:pPr>
-      <w:bookmarkStart w:id="20" w:name="_Toc431823510"/>
-      <w:r>
-        <w:t>Vue « Musique »</w:t>
-      </w:r>
-      <w:bookmarkEnd w:id="20"/>
-    </w:p>
-    <w:p>
-      <w:r>
-        <w:t xml:space="preserve">Dans cet écran sera affichée une liste de tous les artistes présents dans la bibliothèque de l’utilisateur. En cliquant sur un artiste on accède à une liste de tous les albums de cet artiste, et en sélectionnant un album on peut voir les chansons le composant. </w:t>
-      </w:r>
-    </w:p>
-    <w:p>
-      <w:r>
-        <w:t>Les informations telles que le nom de l’artiste, le titre de l’album ou le titre d’une chanson seront récupérées à partir des métadonnées présentes dans les fichiers audio. L’application pourra récupérer automatiquement une photo pour chaque artiste ainsi qu’une courte biographie depuis un service en ligne. Les pochettes d’album pourront être récupérées d’une manière similaire.</w:t>
-      </w:r>
-    </w:p>
-    <w:p>
-      <w:r>
-        <w:t xml:space="preserve">Il sera possible de lire directement une chanson en cliquant dessus, ce qui aura pour effet de lancer un lecteur intégré à l’application. Il sera également possible de lire toutes les chansons d’un album ou toute la discographie d’un artiste. </w:t>
-      </w:r>
-    </w:p>
-    <w:p>
-      <w:pPr>
-        <w:pStyle w:val="Titre3"/>
-      </w:pPr>
-      <w:bookmarkStart w:id="21" w:name="_Toc431823511"/>
-      <w:r>
-        <w:t>Vue « Films »</w:t>
-      </w:r>
-      <w:bookmarkEnd w:id="21"/>
-    </w:p>
-    <w:p>
-      <w:r>
-        <w:t xml:space="preserve">Cette vue affichera une liste des films, offrant une interface similaire à la vue « Musique ». </w:t>
-      </w:r>
-    </w:p>
-    <w:p>
-      <w:r>
-        <w:t>Pour chaque film, l’application récupérera automatiquement une affiche ainsi qu’une courte description et une liste de critiques. Toutes ces informations seront obtenues d’une plateforme en ligne telle qu</w:t>
-      </w:r>
-      <w:r>
-        <w:t>’IMDB</w:t>
-      </w:r>
-      <w:r>
-        <w:t>.</w:t>
-      </w:r>
-    </w:p>
-    <w:p>
-      <w:r>
-        <w:t>Depuis la page d’un film, il sera directement possible de lancer la lecture de la vidéo avec un l</w:t>
-      </w:r>
-      <w:r>
-        <w:t>ecteur intégré à l’application.</w:t>
-      </w:r>
-    </w:p>
-    <w:p>
-      <w:pPr>
-        <w:pStyle w:val="Titre3"/>
-      </w:pPr>
-      <w:bookmarkStart w:id="22" w:name="_Toc431823512"/>
-      <w:r>
-        <w:t>Vue « Séries »</w:t>
+      <w:bookmarkStart w:id="22" w:name="_Toc432427618"/>
+      <w:r>
+        <w:t>Formats supportés</w:t>
       </w:r>
       <w:bookmarkEnd w:id="22"/>
-    </w:p>
-    <w:p>
-      <w:r>
-        <w:t>Cette vue offrira les mêmes fonctionnalités que la vue « Films » à la différence près qu’il sera possible de cliquer sur le nom d’une série pour afficher la liste des épisodes.</w:t>
-      </w:r>
-    </w:p>
-    <w:p>
-      <w:pPr>
-        <w:pStyle w:val="Titre2"/>
-      </w:pPr>
-      <w:bookmarkStart w:id="23" w:name="_Toc431823513"/>
-      <w:r>
-        <w:t>Formats supportés</w:t>
-      </w:r>
-      <w:bookmarkEnd w:id="23"/>
     </w:p>
     <w:p>
       <w:r>
@@ -3947,9 +4367,11 @@
           <w:numId w:val="6"/>
         </w:numPr>
       </w:pPr>
+      <w:proofErr w:type="spellStart"/>
       <w:r>
         <w:t>Ogg</w:t>
       </w:r>
+      <w:proofErr w:type="spellEnd"/>
     </w:p>
     <w:p>
       <w:pPr>
@@ -3971,9 +4393,11 @@
           <w:numId w:val="6"/>
         </w:numPr>
       </w:pPr>
+      <w:proofErr w:type="spellStart"/>
       <w:r>
         <w:t>Wav</w:t>
       </w:r>
+      <w:proofErr w:type="spellEnd"/>
     </w:p>
     <w:p>
       <w:r>
@@ -4000,9 +4424,11 @@
           <w:numId w:val="6"/>
         </w:numPr>
       </w:pPr>
+      <w:proofErr w:type="spellStart"/>
       <w:r>
         <w:t>Mkv</w:t>
       </w:r>
+      <w:proofErr w:type="spellEnd"/>
     </w:p>
     <w:p>
       <w:pPr>
@@ -4012,19 +4438,21 @@
           <w:numId w:val="6"/>
         </w:numPr>
       </w:pPr>
+      <w:proofErr w:type="spellStart"/>
       <w:r>
         <w:t>Avi</w:t>
       </w:r>
+      <w:proofErr w:type="spellEnd"/>
     </w:p>
     <w:p>
       <w:pPr>
         <w:pStyle w:val="Titre2"/>
       </w:pPr>
-      <w:bookmarkStart w:id="24" w:name="_Toc431823514"/>
+      <w:bookmarkStart w:id="23" w:name="_Toc432427619"/>
       <w:r>
         <w:t>Lecture de médias synchronisée</w:t>
       </w:r>
-      <w:bookmarkEnd w:id="24"/>
+      <w:bookmarkEnd w:id="23"/>
     </w:p>
     <w:p>
       <w:r>
@@ -4040,18 +4468,24 @@
         <w:t>,</w:t>
       </w:r>
       <w:r>
-        <w:t xml:space="preserve"> à condition de connaître son IP. Cet autre utilisateur va ensuite recevoir une notification lui indiquant qu’une personne souhaite regarder une vidéo ou écouter une musique avec lui et il aura la possibilité d’accepter ou de décliner l’invitation. Dans le cas où il accepte, il faudra que les deux utilisateurs possèdent le fichier à lire. Une fois que toutes ces conditions sont réunies, la lecture du média pourra commencer. Pendant que la lecture est en cours, les utilisateurs pourront à tout moment mettre la lecture en pause, ce qui aura pour effet de mettre aussi en pause chez les autres. N’importe qui pourra alors relancer la lecture.</w:t>
+        <w:t xml:space="preserve"> à condition de connaître son IP. Cet autre utilisateur va ensuite recevoir une notification lui indiquant qu’une personne souhaite regarder une vidéo ou écouter une musique avec lui et il aura la possibilité d’accepter ou de décliner l’invitation. Dans le cas où il accepte, il faudra que les deux utilisateurs possèdent le fichier à lire.</w:t>
+      </w:r>
+      <w:r>
+        <w:t xml:space="preserve"> Si les deux fichiers ne sont pas similaires, un message d’avertissement s’affichera.</w:t>
+      </w:r>
+      <w:r>
+        <w:t xml:space="preserve"> Une fois que toutes ces conditions sont réunies, la lecture du média pourra commencer. Pendant que la lecture est en cours, les utilisateurs pourront à tout moment mettre la lecture en pause, ce qui aura pour effet de mettre aussi en pause chez les autres. N’importe qui pourra alors relancer la lecture.</w:t>
       </w:r>
     </w:p>
     <w:p>
       <w:pPr>
         <w:pStyle w:val="Titre2"/>
       </w:pPr>
-      <w:bookmarkStart w:id="25" w:name="_Toc431823515"/>
+      <w:bookmarkStart w:id="24" w:name="_Toc432427620"/>
       <w:r>
         <w:t>Gestion des contacts</w:t>
       </w:r>
-      <w:bookmarkEnd w:id="25"/>
+      <w:bookmarkEnd w:id="24"/>
     </w:p>
     <w:p>
       <w:r>
@@ -4081,11 +4515,11 @@
       <w:pPr>
         <w:pStyle w:val="Titre1"/>
       </w:pPr>
-      <w:bookmarkStart w:id="26" w:name="_Toc431823516"/>
+      <w:bookmarkStart w:id="25" w:name="_Toc432427621"/>
       <w:r>
         <w:t>Définition des besoins</w:t>
       </w:r>
-      <w:bookmarkEnd w:id="26"/>
+      <w:bookmarkEnd w:id="25"/>
     </w:p>
     <w:p/>
     <w:p>
@@ -4097,7 +4531,7 @@
         <mc:AlternateContent>
           <mc:Choice Requires="wps">
             <w:drawing>
-              <wp:anchor distT="0" distB="0" distL="114300" distR="114300" simplePos="0" relativeHeight="251663360" behindDoc="0" locked="0" layoutInCell="1" allowOverlap="1" wp14:anchorId="45039B18" wp14:editId="3661BE90">
+              <wp:anchor distT="0" distB="0" distL="114300" distR="114300" simplePos="0" relativeHeight="251663360" behindDoc="0" locked="0" layoutInCell="1" allowOverlap="1" wp14:anchorId="35439D7D" wp14:editId="7DFD9E78">
                 <wp:simplePos x="0" y="0"/>
                 <wp:positionH relativeFrom="column">
                   <wp:posOffset>190500</wp:posOffset>
@@ -4139,7 +4573,7 @@
                                 <w:noProof/>
                               </w:rPr>
                             </w:pPr>
-                            <w:bookmarkStart w:id="27" w:name="_Toc431823068"/>
+                            <w:bookmarkStart w:id="26" w:name="_Toc431823068"/>
                             <w:r>
                               <w:t xml:space="preserve">Figure </w:t>
                             </w:r>
@@ -4167,7 +4601,7 @@
                             <w:r>
                               <w:t> : diagramme de contexte</w:t>
                             </w:r>
-                            <w:bookmarkEnd w:id="27"/>
+                            <w:bookmarkEnd w:id="26"/>
                           </w:p>
                         </w:txbxContent>
                       </wps:txbx>
@@ -4185,7 +4619,7 @@
           </mc:Choice>
           <mc:Fallback>
             <w:pict>
-              <v:shapetype w14:anchorId="45039B18" id="_x0000_t202" coordsize="21600,21600" o:spt="202" path="m,l,21600r21600,l21600,xe">
+              <v:shapetype w14:anchorId="35439D7D" id="_x0000_t202" coordsize="21600,21600" o:spt="202" path="m,l,21600r21600,l21600,xe">
                 <v:stroke joinstyle="miter"/>
                 <v:path gradientshapeok="t" o:connecttype="rect"/>
               </v:shapetype>
@@ -4199,7 +4633,7 @@
                           <w:noProof/>
                         </w:rPr>
                       </w:pPr>
-                      <w:bookmarkStart w:id="28" w:name="_Toc431823068"/>
+                      <w:bookmarkStart w:id="27" w:name="_Toc431823068"/>
                       <w:r>
                         <w:t xml:space="preserve">Figure </w:t>
                       </w:r>
@@ -4227,7 +4661,7 @@
                       <w:r>
                         <w:t> : diagramme de contexte</w:t>
                       </w:r>
-                      <w:bookmarkEnd w:id="28"/>
+                      <w:bookmarkEnd w:id="27"/>
                     </w:p>
                   </w:txbxContent>
                 </v:textbox>
@@ -4243,7 +4677,7 @@
           <w:lang w:eastAsia="fr-CH"/>
         </w:rPr>
         <w:drawing>
-          <wp:anchor distT="0" distB="101600" distL="0" distR="0" simplePos="0" relativeHeight="251659264" behindDoc="0" locked="0" layoutInCell="1" allowOverlap="1" wp14:anchorId="07765798" wp14:editId="620B1385">
+          <wp:anchor distT="0" distB="101600" distL="0" distR="0" simplePos="0" relativeHeight="251659264" behindDoc="0" locked="0" layoutInCell="1" allowOverlap="1" wp14:anchorId="05B56E8A" wp14:editId="1C5E4AE0">
             <wp:simplePos x="0" y="0"/>
             <wp:positionH relativeFrom="column">
               <wp:align>center</wp:align>
@@ -4307,11 +4741,11 @@
       <w:pPr>
         <w:pStyle w:val="Titre1"/>
       </w:pPr>
-      <w:bookmarkStart w:id="29" w:name="_Toc431823517"/>
+      <w:bookmarkStart w:id="28" w:name="_Toc432427622"/>
       <w:r>
         <w:t>Architecture de l’application</w:t>
       </w:r>
-      <w:bookmarkEnd w:id="29"/>
+      <w:bookmarkEnd w:id="28"/>
     </w:p>
     <w:p>
       <w:r>
@@ -4381,10 +4815,10 @@
             <v:path o:extrusionok="f" gradientshapeok="t" o:connecttype="rect"/>
             <o:lock v:ext="edit" aspectratio="t"/>
           </v:shapetype>
-          <v:shape id="_x0000_i1025" type="#_x0000_t75" style="width:453.6pt;height:182.3pt" o:ole="">
+          <v:shape id="_x0000_i1025" type="#_x0000_t75" style="width:453.75pt;height:182.25pt" o:ole="">
             <v:imagedata r:id="rId18" o:title=""/>
           </v:shape>
-          <o:OLEObject Type="Embed" ProgID="Visio.Drawing.15" ShapeID="_x0000_i1025" DrawAspect="Content" ObjectID="_1505565634" r:id="rId19"/>
+          <o:OLEObject Type="Embed" ProgID="Visio.Drawing.15" ShapeID="_x0000_i1025" DrawAspect="Content" ObjectID="_1506169593" r:id="rId19"/>
         </w:object>
       </w:r>
     </w:p>
@@ -4392,7 +4826,7 @@
       <w:pPr>
         <w:pStyle w:val="Lgende"/>
       </w:pPr>
-      <w:bookmarkStart w:id="30" w:name="_Toc431823069"/>
+      <w:bookmarkStart w:id="29" w:name="_Toc431823069"/>
       <w:r>
         <w:t xml:space="preserve">Figure </w:t>
       </w:r>
@@ -4423,17 +4857,17 @@
       <w:r>
         <w:t>chéma de l'architecture de l'application</w:t>
       </w:r>
+      <w:bookmarkEnd w:id="29"/>
+    </w:p>
+    <w:p>
+      <w:pPr>
+        <w:pStyle w:val="Titre1"/>
+      </w:pPr>
+      <w:bookmarkStart w:id="30" w:name="_Toc432427623"/>
+      <w:r>
+        <w:t>Technologies</w:t>
+      </w:r>
       <w:bookmarkEnd w:id="30"/>
-    </w:p>
-    <w:p>
-      <w:pPr>
-        <w:pStyle w:val="Titre1"/>
-      </w:pPr>
-      <w:bookmarkStart w:id="31" w:name="_Toc431823518"/>
-      <w:r>
-        <w:t>Technologies</w:t>
-      </w:r>
-      <w:bookmarkEnd w:id="31"/>
     </w:p>
     <w:p>
       <w:r>
@@ -4460,8 +4894,13 @@
           <w:numId w:val="2"/>
         </w:numPr>
       </w:pPr>
-      <w:r>
-        <w:t>JavaFX, pour la conception de l’interface graphique, nouvel outil de création de GUI d’Oracle ayant remplacé Swing.</w:t>
+      <w:proofErr w:type="spellStart"/>
+      <w:r>
+        <w:t>JavaFX</w:t>
+      </w:r>
+      <w:proofErr w:type="spellEnd"/>
+      <w:r>
+        <w:t>, pour la conception de l’interface graphique, nouvel outil de création de GUI d’Oracle ayant remplacé Swing.</w:t>
       </w:r>
     </w:p>
     <w:p>
@@ -4472,15 +4911,22 @@
           <w:numId w:val="2"/>
         </w:numPr>
       </w:pPr>
-      <w:r>
-        <w:t>SQLite, moteur de base de données SQL, celui-ci nous donnera l’avantage de pouvoir utiliser le langage SQL connu de tous et surtout d’avoir une intégration directe à l’application, contrairement au schéma client-serveur des autres moteurs tel que MySQL.</w:t>
-      </w:r>
+      <w:proofErr w:type="spellStart"/>
+      <w:r>
+        <w:t>SQLite</w:t>
+      </w:r>
+      <w:proofErr w:type="spellEnd"/>
+      <w:r>
+        <w:t>, moteur de base de données SQL, celui-ci nous donnera l’avantage de pouvoir utiliser le langage SQL connu de tous et surtout d’avoir une intégration directe à l’application, contrairement au schéma client-serveur des autres moteurs tel que MySQL.</w:t>
+      </w:r>
+      <w:bookmarkStart w:id="31" w:name="_GoBack"/>
+      <w:bookmarkEnd w:id="31"/>
     </w:p>
     <w:p>
       <w:pPr>
         <w:pStyle w:val="Titre1"/>
       </w:pPr>
-      <w:bookmarkStart w:id="32" w:name="_Toc431823519"/>
+      <w:bookmarkStart w:id="32" w:name="_Toc432427624"/>
       <w:r>
         <w:t>Améliorations</w:t>
       </w:r>
@@ -4633,7 +5079,15 @@
       </w:r>
       <w:r>
         <w:br/>
-        <w:t>Dans la version initiale de l’application, seules les métadonnées sont récupérées sur les fichiers audio. Dans le cas où celles-ci sont absentes, il serait possible de les récupérer automatiquement à partir d’un service en ligne tel que « MusicBrainz ».</w:t>
+        <w:t>Dans la version initiale de l’application, seules les métadonnées sont récupérées sur les fichiers audio. Dans le cas où celles-ci sont absentes, il serait possible de les récupérer automatiquement à partir d’un service en ligne tel que « </w:t>
+      </w:r>
+      <w:proofErr w:type="spellStart"/>
+      <w:r>
+        <w:t>MusicBrainz</w:t>
+      </w:r>
+      <w:proofErr w:type="spellEnd"/>
+      <w:r>
+        <w:t> ».</w:t>
       </w:r>
     </w:p>
     <w:p/>
@@ -4641,7 +5095,7 @@
       <w:pPr>
         <w:pStyle w:val="Titre1"/>
       </w:pPr>
-      <w:bookmarkStart w:id="33" w:name="_Toc431823520"/>
+      <w:bookmarkStart w:id="33" w:name="_Toc432427625"/>
       <w:r>
         <w:t>Développement futur</w:t>
       </w:r>
@@ -4661,7 +5115,7 @@
       <w:pPr>
         <w:pStyle w:val="Titre1"/>
       </w:pPr>
-      <w:bookmarkStart w:id="34" w:name="_Toc431823521"/>
+      <w:bookmarkStart w:id="34" w:name="_Toc432427626"/>
       <w:r>
         <w:t>Planification</w:t>
       </w:r>
@@ -4857,7 +5311,7 @@
           <wp:extent cx="942975" cy="321739"/>
           <wp:effectExtent l="0" t="0" r="0" b="2540"/>
           <wp:wrapNone/>
-          <wp:docPr id="10" name="Image 10"/>
+          <wp:docPr id="12" name="Image 12"/>
           <wp:cNvGraphicFramePr>
             <a:graphicFrameLocks xmlns:a="http://schemas.openxmlformats.org/drawingml/2006/main" noChangeAspect="1"/>
           </wp:cNvGraphicFramePr>
@@ -5043,8 +5497,21 @@
       <w:sdtEndPr/>
       <w:sdtContent>
         <w:r>
-          <w:t>L. Berney, J. Moret, J. Purro, S. Baehler, A. Roubaty</w:t>
+          <w:t xml:space="preserve">L. </w:t>
         </w:r>
+        <w:proofErr w:type="spellStart"/>
+        <w:r>
+          <w:t>Berney</w:t>
+        </w:r>
+        <w:proofErr w:type="spellEnd"/>
+        <w:r>
+          <w:t xml:space="preserve">, J. Moret, J. Purro, S. Baehler, A. </w:t>
+        </w:r>
+        <w:proofErr w:type="spellStart"/>
+        <w:r>
+          <w:t>Roubaty</w:t>
+        </w:r>
+        <w:proofErr w:type="spellEnd"/>
       </w:sdtContent>
     </w:sdt>
   </w:p>
@@ -5167,6 +5634,122 @@
     </w:lvl>
   </w:abstractNum>
   <w:abstractNum w:abstractNumId="1" w15:restartNumberingAfterBreak="0">
+    <w:nsid w:val="15465FD1"/>
+    <w:multiLevelType w:val="multilevel"/>
+    <w:tmpl w:val="E4460DBC"/>
+    <w:lvl w:ilvl="0">
+      <w:start w:val="1"/>
+      <w:numFmt w:val="decimal"/>
+      <w:pStyle w:val="Titre1"/>
+      <w:lvlText w:val="%1."/>
+      <w:lvlJc w:val="left"/>
+      <w:pPr>
+        <w:ind w:left="360" w:hanging="360"/>
+      </w:pPr>
+      <w:rPr>
+        <w:rFonts w:hint="default"/>
+      </w:rPr>
+    </w:lvl>
+    <w:lvl w:ilvl="1">
+      <w:start w:val="1"/>
+      <w:numFmt w:val="decimal"/>
+      <w:pStyle w:val="Titre2"/>
+      <w:lvlText w:val="%1.%2."/>
+      <w:lvlJc w:val="left"/>
+      <w:pPr>
+        <w:ind w:left="792" w:hanging="432"/>
+      </w:pPr>
+      <w:rPr>
+        <w:rFonts w:hint="default"/>
+      </w:rPr>
+    </w:lvl>
+    <w:lvl w:ilvl="2">
+      <w:start w:val="1"/>
+      <w:numFmt w:val="decimal"/>
+      <w:pStyle w:val="Titre3"/>
+      <w:lvlText w:val="%1.%2.%3."/>
+      <w:lvlJc w:val="left"/>
+      <w:pPr>
+        <w:ind w:left="1224" w:hanging="504"/>
+      </w:pPr>
+      <w:rPr>
+        <w:rFonts w:hint="default"/>
+      </w:rPr>
+    </w:lvl>
+    <w:lvl w:ilvl="3">
+      <w:start w:val="1"/>
+      <w:numFmt w:val="decimal"/>
+      <w:lvlText w:val="%1.%2.%3.%4."/>
+      <w:lvlJc w:val="left"/>
+      <w:pPr>
+        <w:ind w:left="1728" w:hanging="648"/>
+      </w:pPr>
+      <w:rPr>
+        <w:rFonts w:hint="default"/>
+      </w:rPr>
+    </w:lvl>
+    <w:lvl w:ilvl="4">
+      <w:start w:val="1"/>
+      <w:numFmt w:val="decimal"/>
+      <w:lvlText w:val="%1.%2.%3.%4.%5."/>
+      <w:lvlJc w:val="left"/>
+      <w:pPr>
+        <w:ind w:left="2232" w:hanging="792"/>
+      </w:pPr>
+      <w:rPr>
+        <w:rFonts w:hint="default"/>
+      </w:rPr>
+    </w:lvl>
+    <w:lvl w:ilvl="5">
+      <w:start w:val="1"/>
+      <w:numFmt w:val="decimal"/>
+      <w:lvlText w:val="%1.%2.%3.%4.%5.%6."/>
+      <w:lvlJc w:val="left"/>
+      <w:pPr>
+        <w:ind w:left="2736" w:hanging="936"/>
+      </w:pPr>
+      <w:rPr>
+        <w:rFonts w:hint="default"/>
+      </w:rPr>
+    </w:lvl>
+    <w:lvl w:ilvl="6">
+      <w:start w:val="1"/>
+      <w:numFmt w:val="decimal"/>
+      <w:lvlText w:val="%1.%2.%3.%4.%5.%6.%7."/>
+      <w:lvlJc w:val="left"/>
+      <w:pPr>
+        <w:ind w:left="3240" w:hanging="1080"/>
+      </w:pPr>
+      <w:rPr>
+        <w:rFonts w:hint="default"/>
+      </w:rPr>
+    </w:lvl>
+    <w:lvl w:ilvl="7">
+      <w:start w:val="1"/>
+      <w:numFmt w:val="decimal"/>
+      <w:lvlText w:val="%1.%2.%3.%4.%5.%6.%7.%8."/>
+      <w:lvlJc w:val="left"/>
+      <w:pPr>
+        <w:ind w:left="3744" w:hanging="1224"/>
+      </w:pPr>
+      <w:rPr>
+        <w:rFonts w:hint="default"/>
+      </w:rPr>
+    </w:lvl>
+    <w:lvl w:ilvl="8">
+      <w:start w:val="1"/>
+      <w:numFmt w:val="decimal"/>
+      <w:lvlText w:val="%1.%2.%3.%4.%5.%6.%7.%8.%9."/>
+      <w:lvlJc w:val="left"/>
+      <w:pPr>
+        <w:ind w:left="4320" w:hanging="1440"/>
+      </w:pPr>
+      <w:rPr>
+        <w:rFonts w:hint="default"/>
+      </w:rPr>
+    </w:lvl>
+  </w:abstractNum>
+  <w:abstractNum w:abstractNumId="2" w15:restartNumberingAfterBreak="0">
     <w:nsid w:val="2B0A5779"/>
     <w:multiLevelType w:val="hybridMultilevel"/>
     <w:tmpl w:val="26E22538"/>
@@ -5279,7 +5862,7 @@
       </w:rPr>
     </w:lvl>
   </w:abstractNum>
-  <w:abstractNum w:abstractNumId="2" w15:restartNumberingAfterBreak="0">
+  <w:abstractNum w:abstractNumId="3" w15:restartNumberingAfterBreak="0">
     <w:nsid w:val="34706DC7"/>
     <w:multiLevelType w:val="hybridMultilevel"/>
     <w:tmpl w:val="64FEDE2E"/>
@@ -5392,7 +5975,7 @@
       </w:rPr>
     </w:lvl>
   </w:abstractNum>
-  <w:abstractNum w:abstractNumId="3" w15:restartNumberingAfterBreak="0">
+  <w:abstractNum w:abstractNumId="4" w15:restartNumberingAfterBreak="0">
     <w:nsid w:val="55350DD2"/>
     <w:multiLevelType w:val="multilevel"/>
     <w:tmpl w:val="3F201374"/>
@@ -5541,7 +6124,7 @@
       </w:rPr>
     </w:lvl>
   </w:abstractNum>
-  <w:abstractNum w:abstractNumId="4" w15:restartNumberingAfterBreak="0">
+  <w:abstractNum w:abstractNumId="5" w15:restartNumberingAfterBreak="0">
     <w:nsid w:val="62E40166"/>
     <w:multiLevelType w:val="multilevel"/>
     <w:tmpl w:val="A3B2923C"/>
@@ -5690,7 +6273,7 @@
       </w:rPr>
     </w:lvl>
   </w:abstractNum>
-  <w:abstractNum w:abstractNumId="5" w15:restartNumberingAfterBreak="0">
+  <w:abstractNum w:abstractNumId="6" w15:restartNumberingAfterBreak="0">
     <w:nsid w:val="76795B84"/>
     <w:multiLevelType w:val="multilevel"/>
     <w:tmpl w:val="D1D0A370"/>
@@ -5840,22 +6423,25 @@
     </w:lvl>
   </w:abstractNum>
   <w:num w:numId="1">
-    <w:abstractNumId w:val="1"/>
+    <w:abstractNumId w:val="2"/>
   </w:num>
   <w:num w:numId="2">
-    <w:abstractNumId w:val="2"/>
+    <w:abstractNumId w:val="3"/>
   </w:num>
   <w:num w:numId="3">
-    <w:abstractNumId w:val="4"/>
+    <w:abstractNumId w:val="5"/>
   </w:num>
   <w:num w:numId="4">
-    <w:abstractNumId w:val="5"/>
+    <w:abstractNumId w:val="6"/>
   </w:num>
   <w:num w:numId="5">
-    <w:abstractNumId w:val="3"/>
+    <w:abstractNumId w:val="4"/>
   </w:num>
   <w:num w:numId="6">
     <w:abstractNumId w:val="0"/>
+  </w:num>
+  <w:num w:numId="7">
+    <w:abstractNumId w:val="1"/>
   </w:num>
 </w:numbering>
 </file>
@@ -6266,6 +6852,9 @@
     <w:pPr>
       <w:keepNext/>
       <w:keepLines/>
+      <w:numPr>
+        <w:numId w:val="7"/>
+      </w:numPr>
       <w:pBdr>
         <w:bottom w:val="single" w:sz="4" w:space="1" w:color="5B9BD5" w:themeColor="accent1"/>
       </w:pBdr>
@@ -6292,6 +6881,10 @@
     <w:pPr>
       <w:keepNext/>
       <w:keepLines/>
+      <w:numPr>
+        <w:ilvl w:val="1"/>
+        <w:numId w:val="7"/>
+      </w:numPr>
       <w:spacing w:before="40" w:after="0"/>
       <w:outlineLvl w:val="1"/>
     </w:pPr>
@@ -6314,6 +6907,10 @@
     <w:pPr>
       <w:keepNext/>
       <w:keepLines/>
+      <w:numPr>
+        <w:ilvl w:val="2"/>
+        <w:numId w:val="7"/>
+      </w:numPr>
       <w:spacing w:before="40" w:after="0"/>
       <w:outlineLvl w:val="2"/>
     </w:pPr>
@@ -6485,6 +7082,9 @@
     <w:qFormat/>
     <w:rsid w:val="00346459"/>
     <w:pPr>
+      <w:numPr>
+        <w:numId w:val="0"/>
+      </w:numPr>
       <w:pBdr>
         <w:bottom w:val="none" w:sz="0" w:space="0" w:color="auto"/>
       </w:pBdr>
@@ -6744,7 +7344,6 @@
   </w:font>
   <w:font w:name="Questrial">
     <w:altName w:val="Times New Roman"/>
-    <w:panose1 w:val="02000000000000000000"/>
     <w:charset w:val="00"/>
     <w:family w:val="auto"/>
     <w:pitch w:val="variable"/>
@@ -6775,7 +7374,7 @@
     <w:sig w:usb0="000002D7" w:usb1="2AC71C11" w:usb2="00000012" w:usb3="00000000" w:csb0="0002009F" w:csb1="00000000"/>
   </w:font>
   <w:font w:name="Estrangelo Edessa">
-    <w:panose1 w:val="03080600000000000000"/>
+    <w:panose1 w:val="00000000000000000000"/>
     <w:charset w:val="01"/>
     <w:family w:val="roman"/>
     <w:notTrueType/>
@@ -6808,6 +7407,7 @@
   <w:rsids>
     <w:rsidRoot w:val="008C2C06"/>
     <w:rsid w:val="005B7E52"/>
+    <w:rsid w:val="00821CE5"/>
     <w:rsid w:val="008C2C06"/>
     <w:rsid w:val="00A101BB"/>
     <w:rsid w:val="00C20FC5"/>
@@ -7569,7 +8169,7 @@
 </file>
 
 <file path=customXml/itemProps2.xml><?xml version="1.0" encoding="utf-8"?>
-<ds:datastoreItem xmlns:ds="http://schemas.openxmlformats.org/officeDocument/2006/customXml" ds:itemID="{089DAF22-97FD-44A2-A9D0-F30E2DD2EEB6}">
+<ds:datastoreItem xmlns:ds="http://schemas.openxmlformats.org/officeDocument/2006/customXml" ds:itemID="{DBFF2620-CB17-4C59-A29B-C3C8E2FF0A13}">
   <ds:schemaRefs>
     <ds:schemaRef ds:uri="http://schemas.openxmlformats.org/officeDocument/2006/bibliography"/>
   </ds:schemaRefs>

</xml_diff>